<commit_message>
[Biblioteca] Criação de BPMN
Criação do BPMN relativo à conservação
</commit_message>
<xml_diff>
--- a/Análise/Biblioteca/Biblioteca.docx
+++ b/Análise/Biblioteca/Biblioteca.docx
@@ -1715,13 +1715,13 @@
           <w:lang w:val="pt-PT"/>
         </w:rPr>
         <w:drawing>
-          <wp:anchor distT="0" distB="0" distL="114300" distR="114300" simplePos="0" relativeHeight="251665408" behindDoc="0" locked="0" layoutInCell="1" allowOverlap="1" wp14:anchorId="5DF5C60E" wp14:editId="70A3F568">
+          <wp:anchor distT="0" distB="0" distL="114300" distR="114300" simplePos="0" relativeHeight="251665408" behindDoc="0" locked="0" layoutInCell="1" allowOverlap="1" wp14:anchorId="5DF5C60E" wp14:editId="42E8349D">
             <wp:simplePos x="0" y="0"/>
             <wp:positionH relativeFrom="column">
               <wp:posOffset>-208915</wp:posOffset>
             </wp:positionH>
             <wp:positionV relativeFrom="paragraph">
-              <wp:posOffset>719455</wp:posOffset>
+              <wp:posOffset>268605</wp:posOffset>
             </wp:positionV>
             <wp:extent cx="6087745" cy="1479550"/>
             <wp:effectExtent l="0" t="0" r="8255" b="6350"/>
@@ -1781,28 +1781,6 @@
         </w:rPr>
         <w:t>BPMN:</w:t>
       </w:r>
-      <w:r>
-        <w:rPr>
-          <w:b/>
-          <w:bCs/>
-          <w:lang w:val="pt-PT"/>
-        </w:rPr>
-        <w:br/>
-      </w:r>
-      <w:r>
-        <w:rPr>
-          <w:lang w:val="pt-PT"/>
-        </w:rPr>
-        <w:t>Ainda não fiz, contudo, será igual ao da monografia, retirando os passos de carimbar, e com a adição do ISBD-ER.</w:t>
-      </w:r>
-    </w:p>
-    <w:p>
-      <w:pPr>
-        <w:ind w:left="360"/>
-        <w:rPr>
-          <w:lang w:val="pt-PT"/>
-        </w:rPr>
-      </w:pPr>
     </w:p>
     <w:p>
       <w:pPr>
@@ -2340,6 +2318,265 @@
           <w:lang w:val="pt-PT"/>
         </w:rPr>
         <w:lastRenderedPageBreak/>
+        <w:t>Conservação</w:t>
+      </w:r>
+    </w:p>
+    <w:p>
+      <w:pPr>
+        <w:ind w:left="360"/>
+        <w:rPr>
+          <w:b/>
+          <w:bCs/>
+          <w:lang w:val="pt-PT"/>
+        </w:rPr>
+      </w:pPr>
+      <w:r>
+        <w:rPr>
+          <w:b/>
+          <w:bCs/>
+          <w:lang w:val="pt-PT"/>
+        </w:rPr>
+        <w:t>Notas:</w:t>
+      </w:r>
+    </w:p>
+    <w:p>
+      <w:pPr>
+        <w:pStyle w:val="PargrafodaLista"/>
+        <w:numPr>
+          <w:ilvl w:val="0"/>
+          <w:numId w:val="15"/>
+        </w:numPr>
+        <w:rPr>
+          <w:lang w:val="pt-PT"/>
+        </w:rPr>
+      </w:pPr>
+      <w:r>
+        <w:rPr>
+          <w:lang w:val="pt-PT"/>
+        </w:rPr>
+        <w:t>É feita periodicamente.</w:t>
+      </w:r>
+    </w:p>
+    <w:p>
+      <w:pPr>
+        <w:pStyle w:val="PargrafodaLista"/>
+        <w:numPr>
+          <w:ilvl w:val="0"/>
+          <w:numId w:val="15"/>
+        </w:numPr>
+        <w:rPr>
+          <w:lang w:val="pt-PT"/>
+        </w:rPr>
+      </w:pPr>
+      <w:r>
+        <w:rPr>
+          <w:lang w:val="pt-PT"/>
+        </w:rPr>
+        <w:t>Passa-se uma escova na lombada dos livros.</w:t>
+      </w:r>
+    </w:p>
+    <w:p>
+      <w:pPr>
+        <w:pStyle w:val="PargrafodaLista"/>
+        <w:numPr>
+          <w:ilvl w:val="0"/>
+          <w:numId w:val="15"/>
+        </w:numPr>
+        <w:rPr>
+          <w:lang w:val="pt-PT"/>
+        </w:rPr>
+      </w:pPr>
+      <w:r>
+        <w:rPr>
+          <w:lang w:val="pt-PT"/>
+        </w:rPr>
+        <w:t>Passa-se um pano húmido nas prateleiras das estantes.</w:t>
+      </w:r>
+    </w:p>
+    <w:p>
+      <w:pPr>
+        <w:pStyle w:val="PargrafodaLista"/>
+        <w:numPr>
+          <w:ilvl w:val="0"/>
+          <w:numId w:val="15"/>
+        </w:numPr>
+        <w:rPr>
+          <w:lang w:val="pt-PT"/>
+        </w:rPr>
+      </w:pPr>
+      <w:r>
+        <w:rPr>
+          <w:lang w:val="pt-PT"/>
+        </w:rPr>
+        <w:t>Quando as monografias estão danificadas, se o preço da aquisição de uma nova</w:t>
+      </w:r>
+      <w:r>
+        <w:rPr>
+          <w:lang w:val="pt-PT"/>
+        </w:rPr>
+        <w:t xml:space="preserve"> for mais cara ou não se encontrar no mercado, então restaura-se a monografia, caso contrário, compra-se uma nova.</w:t>
+      </w:r>
+    </w:p>
+    <w:p>
+      <w:pPr>
+        <w:rPr>
+          <w:lang w:val="pt-PT"/>
+        </w:rPr>
+      </w:pPr>
+    </w:p>
+    <w:p>
+      <w:pPr>
+        <w:ind w:left="360"/>
+        <w:rPr>
+          <w:b/>
+          <w:bCs/>
+          <w:lang w:val="pt-PT"/>
+        </w:rPr>
+      </w:pPr>
+      <w:r>
+        <w:rPr>
+          <w:noProof/>
+          <w:lang w:val="pt-PT"/>
+        </w:rPr>
+        <w:drawing>
+          <wp:anchor distT="0" distB="0" distL="114300" distR="114300" simplePos="0" relativeHeight="251668480" behindDoc="0" locked="0" layoutInCell="1" allowOverlap="1" wp14:anchorId="25CF3835" wp14:editId="26400AF0">
+            <wp:simplePos x="0" y="0"/>
+            <wp:positionH relativeFrom="column">
+              <wp:posOffset>-299085</wp:posOffset>
+            </wp:positionH>
+            <wp:positionV relativeFrom="paragraph">
+              <wp:posOffset>295275</wp:posOffset>
+            </wp:positionV>
+            <wp:extent cx="6186805" cy="1229360"/>
+            <wp:effectExtent l="0" t="0" r="4445" b="8890"/>
+            <wp:wrapTopAndBottom/>
+            <wp:docPr id="1" name="Gráfico 1"/>
+            <wp:cNvGraphicFramePr>
+              <a:graphicFrameLocks xmlns:a="http://schemas.openxmlformats.org/drawingml/2006/main" noChangeAspect="1"/>
+            </wp:cNvGraphicFramePr>
+            <a:graphic xmlns:a="http://schemas.openxmlformats.org/drawingml/2006/main">
+              <a:graphicData uri="http://schemas.openxmlformats.org/drawingml/2006/picture">
+                <pic:pic xmlns:pic="http://schemas.openxmlformats.org/drawingml/2006/picture">
+                  <pic:nvPicPr>
+                    <pic:cNvPr id="1" name="Gráfico 1"/>
+                    <pic:cNvPicPr/>
+                  </pic:nvPicPr>
+                  <pic:blipFill>
+                    <a:blip r:embed="rId15">
+                      <a:extLst>
+                        <a:ext uri="{28A0092B-C50C-407E-A947-70E740481C1C}">
+                          <a14:useLocalDpi xmlns:a14="http://schemas.microsoft.com/office/drawing/2010/main" val="0"/>
+                        </a:ext>
+                        <a:ext uri="{96DAC541-7B7A-43D3-8B79-37D633B846F1}">
+                          <asvg:svgBlip xmlns:asvg="http://schemas.microsoft.com/office/drawing/2016/SVG/main" r:embed="rId16"/>
+                        </a:ext>
+                      </a:extLst>
+                    </a:blip>
+                    <a:stretch>
+                      <a:fillRect/>
+                    </a:stretch>
+                  </pic:blipFill>
+                  <pic:spPr>
+                    <a:xfrm>
+                      <a:off x="0" y="0"/>
+                      <a:ext cx="6186805" cy="1229360"/>
+                    </a:xfrm>
+                    <a:prstGeom prst="rect">
+                      <a:avLst/>
+                    </a:prstGeom>
+                  </pic:spPr>
+                </pic:pic>
+              </a:graphicData>
+            </a:graphic>
+            <wp14:sizeRelH relativeFrom="margin">
+              <wp14:pctWidth>0</wp14:pctWidth>
+            </wp14:sizeRelH>
+            <wp14:sizeRelV relativeFrom="margin">
+              <wp14:pctHeight>0</wp14:pctHeight>
+            </wp14:sizeRelV>
+          </wp:anchor>
+        </w:drawing>
+      </w:r>
+      <w:r>
+        <w:rPr>
+          <w:b/>
+          <w:bCs/>
+          <w:lang w:val="pt-PT"/>
+        </w:rPr>
+        <w:t>BPMN:</w:t>
+      </w:r>
+    </w:p>
+    <w:p>
+      <w:pPr>
+        <w:ind w:left="360"/>
+        <w:rPr>
+          <w:lang w:val="pt-PT"/>
+        </w:rPr>
+      </w:pPr>
+      <w:r>
+        <w:rPr>
+          <w:lang w:val="pt-PT"/>
+        </w:rPr>
+        <w:t xml:space="preserve">Não fará sentido o evento inicial ser um timer ou um </w:t>
+      </w:r>
+      <w:proofErr w:type="spellStart"/>
+      <w:r>
+        <w:rPr>
+          <w:lang w:val="pt-PT"/>
+        </w:rPr>
+        <w:t>conditional</w:t>
+      </w:r>
+      <w:proofErr w:type="spellEnd"/>
+      <w:r>
+        <w:rPr>
+          <w:lang w:val="pt-PT"/>
+        </w:rPr>
+        <w:t>?</w:t>
+      </w:r>
+    </w:p>
+    <w:p>
+      <w:pPr>
+        <w:rPr>
+          <w:b/>
+          <w:bCs/>
+          <w:sz w:val="28"/>
+          <w:szCs w:val="28"/>
+          <w:lang w:val="pt-PT"/>
+        </w:rPr>
+      </w:pPr>
+      <w:r>
+        <w:rPr>
+          <w:b/>
+          <w:bCs/>
+          <w:sz w:val="28"/>
+          <w:szCs w:val="28"/>
+          <w:lang w:val="pt-PT"/>
+        </w:rPr>
+        <w:br w:type="page"/>
+      </w:r>
+    </w:p>
+    <w:p>
+      <w:pPr>
+        <w:pStyle w:val="PargrafodaLista"/>
+        <w:numPr>
+          <w:ilvl w:val="0"/>
+          <w:numId w:val="1"/>
+        </w:numPr>
+        <w:rPr>
+          <w:b/>
+          <w:bCs/>
+          <w:lang w:val="pt-PT"/>
+        </w:rPr>
+      </w:pPr>
+      <w:r>
+        <w:rPr>
+          <w:b/>
+          <w:bCs/>
+          <w:sz w:val="28"/>
+          <w:szCs w:val="28"/>
+          <w:lang w:val="pt-PT"/>
+        </w:rPr>
+        <w:lastRenderedPageBreak/>
         <w:t>X</w:t>
       </w:r>
     </w:p>
@@ -3464,6 +3701,119 @@
     </w:lvl>
   </w:abstractNum>
   <w:abstractNum w:abstractNumId="10" w15:restartNumberingAfterBreak="0">
+    <w:nsid w:val="47955FED"/>
+    <w:multiLevelType w:val="hybridMultilevel"/>
+    <w:tmpl w:val="A51CC412"/>
+    <w:lvl w:ilvl="0" w:tplc="08090001">
+      <w:start w:val="1"/>
+      <w:numFmt w:val="bullet"/>
+      <w:lvlText w:val=""/>
+      <w:lvlJc w:val="left"/>
+      <w:pPr>
+        <w:ind w:left="720" w:hanging="360"/>
+      </w:pPr>
+      <w:rPr>
+        <w:rFonts w:ascii="Symbol" w:hAnsi="Symbol" w:hint="default"/>
+      </w:rPr>
+    </w:lvl>
+    <w:lvl w:ilvl="1" w:tplc="08090003" w:tentative="1">
+      <w:start w:val="1"/>
+      <w:numFmt w:val="bullet"/>
+      <w:lvlText w:val="o"/>
+      <w:lvlJc w:val="left"/>
+      <w:pPr>
+        <w:ind w:left="1440" w:hanging="360"/>
+      </w:pPr>
+      <w:rPr>
+        <w:rFonts w:ascii="Courier New" w:hAnsi="Courier New" w:cs="Courier New" w:hint="default"/>
+      </w:rPr>
+    </w:lvl>
+    <w:lvl w:ilvl="2" w:tplc="08090005" w:tentative="1">
+      <w:start w:val="1"/>
+      <w:numFmt w:val="bullet"/>
+      <w:lvlText w:val=""/>
+      <w:lvlJc w:val="left"/>
+      <w:pPr>
+        <w:ind w:left="2160" w:hanging="360"/>
+      </w:pPr>
+      <w:rPr>
+        <w:rFonts w:ascii="Wingdings" w:hAnsi="Wingdings" w:hint="default"/>
+      </w:rPr>
+    </w:lvl>
+    <w:lvl w:ilvl="3" w:tplc="08090001" w:tentative="1">
+      <w:start w:val="1"/>
+      <w:numFmt w:val="bullet"/>
+      <w:lvlText w:val=""/>
+      <w:lvlJc w:val="left"/>
+      <w:pPr>
+        <w:ind w:left="2880" w:hanging="360"/>
+      </w:pPr>
+      <w:rPr>
+        <w:rFonts w:ascii="Symbol" w:hAnsi="Symbol" w:hint="default"/>
+      </w:rPr>
+    </w:lvl>
+    <w:lvl w:ilvl="4" w:tplc="08090003" w:tentative="1">
+      <w:start w:val="1"/>
+      <w:numFmt w:val="bullet"/>
+      <w:lvlText w:val="o"/>
+      <w:lvlJc w:val="left"/>
+      <w:pPr>
+        <w:ind w:left="3600" w:hanging="360"/>
+      </w:pPr>
+      <w:rPr>
+        <w:rFonts w:ascii="Courier New" w:hAnsi="Courier New" w:cs="Courier New" w:hint="default"/>
+      </w:rPr>
+    </w:lvl>
+    <w:lvl w:ilvl="5" w:tplc="08090005" w:tentative="1">
+      <w:start w:val="1"/>
+      <w:numFmt w:val="bullet"/>
+      <w:lvlText w:val=""/>
+      <w:lvlJc w:val="left"/>
+      <w:pPr>
+        <w:ind w:left="4320" w:hanging="360"/>
+      </w:pPr>
+      <w:rPr>
+        <w:rFonts w:ascii="Wingdings" w:hAnsi="Wingdings" w:hint="default"/>
+      </w:rPr>
+    </w:lvl>
+    <w:lvl w:ilvl="6" w:tplc="08090001" w:tentative="1">
+      <w:start w:val="1"/>
+      <w:numFmt w:val="bullet"/>
+      <w:lvlText w:val=""/>
+      <w:lvlJc w:val="left"/>
+      <w:pPr>
+        <w:ind w:left="5040" w:hanging="360"/>
+      </w:pPr>
+      <w:rPr>
+        <w:rFonts w:ascii="Symbol" w:hAnsi="Symbol" w:hint="default"/>
+      </w:rPr>
+    </w:lvl>
+    <w:lvl w:ilvl="7" w:tplc="08090003" w:tentative="1">
+      <w:start w:val="1"/>
+      <w:numFmt w:val="bullet"/>
+      <w:lvlText w:val="o"/>
+      <w:lvlJc w:val="left"/>
+      <w:pPr>
+        <w:ind w:left="5760" w:hanging="360"/>
+      </w:pPr>
+      <w:rPr>
+        <w:rFonts w:ascii="Courier New" w:hAnsi="Courier New" w:cs="Courier New" w:hint="default"/>
+      </w:rPr>
+    </w:lvl>
+    <w:lvl w:ilvl="8" w:tplc="08090005" w:tentative="1">
+      <w:start w:val="1"/>
+      <w:numFmt w:val="bullet"/>
+      <w:lvlText w:val=""/>
+      <w:lvlJc w:val="left"/>
+      <w:pPr>
+        <w:ind w:left="6480" w:hanging="360"/>
+      </w:pPr>
+      <w:rPr>
+        <w:rFonts w:ascii="Wingdings" w:hAnsi="Wingdings" w:hint="default"/>
+      </w:rPr>
+    </w:lvl>
+  </w:abstractNum>
+  <w:abstractNum w:abstractNumId="11" w15:restartNumberingAfterBreak="0">
     <w:nsid w:val="52D57D16"/>
     <w:multiLevelType w:val="hybridMultilevel"/>
     <w:tmpl w:val="1C4E24DA"/>
@@ -3576,7 +3926,7 @@
       </w:rPr>
     </w:lvl>
   </w:abstractNum>
-  <w:abstractNum w:abstractNumId="11" w15:restartNumberingAfterBreak="0">
+  <w:abstractNum w:abstractNumId="12" w15:restartNumberingAfterBreak="0">
     <w:nsid w:val="64B94B05"/>
     <w:multiLevelType w:val="hybridMultilevel"/>
     <w:tmpl w:val="9C8AC99A"/>
@@ -3689,10 +4039,123 @@
       </w:rPr>
     </w:lvl>
   </w:abstractNum>
-  <w:abstractNum w:abstractNumId="12" w15:restartNumberingAfterBreak="0">
+  <w:abstractNum w:abstractNumId="13" w15:restartNumberingAfterBreak="0">
     <w:nsid w:val="6CE60451"/>
     <w:multiLevelType w:val="hybridMultilevel"/>
     <w:tmpl w:val="8FA2C3BA"/>
+    <w:lvl w:ilvl="0" w:tplc="08090001">
+      <w:start w:val="1"/>
+      <w:numFmt w:val="bullet"/>
+      <w:lvlText w:val=""/>
+      <w:lvlJc w:val="left"/>
+      <w:pPr>
+        <w:ind w:left="720" w:hanging="360"/>
+      </w:pPr>
+      <w:rPr>
+        <w:rFonts w:ascii="Symbol" w:hAnsi="Symbol" w:hint="default"/>
+      </w:rPr>
+    </w:lvl>
+    <w:lvl w:ilvl="1" w:tplc="08090003" w:tentative="1">
+      <w:start w:val="1"/>
+      <w:numFmt w:val="bullet"/>
+      <w:lvlText w:val="o"/>
+      <w:lvlJc w:val="left"/>
+      <w:pPr>
+        <w:ind w:left="1440" w:hanging="360"/>
+      </w:pPr>
+      <w:rPr>
+        <w:rFonts w:ascii="Courier New" w:hAnsi="Courier New" w:cs="Courier New" w:hint="default"/>
+      </w:rPr>
+    </w:lvl>
+    <w:lvl w:ilvl="2" w:tplc="08090005" w:tentative="1">
+      <w:start w:val="1"/>
+      <w:numFmt w:val="bullet"/>
+      <w:lvlText w:val=""/>
+      <w:lvlJc w:val="left"/>
+      <w:pPr>
+        <w:ind w:left="2160" w:hanging="360"/>
+      </w:pPr>
+      <w:rPr>
+        <w:rFonts w:ascii="Wingdings" w:hAnsi="Wingdings" w:hint="default"/>
+      </w:rPr>
+    </w:lvl>
+    <w:lvl w:ilvl="3" w:tplc="08090001" w:tentative="1">
+      <w:start w:val="1"/>
+      <w:numFmt w:val="bullet"/>
+      <w:lvlText w:val=""/>
+      <w:lvlJc w:val="left"/>
+      <w:pPr>
+        <w:ind w:left="2880" w:hanging="360"/>
+      </w:pPr>
+      <w:rPr>
+        <w:rFonts w:ascii="Symbol" w:hAnsi="Symbol" w:hint="default"/>
+      </w:rPr>
+    </w:lvl>
+    <w:lvl w:ilvl="4" w:tplc="08090003" w:tentative="1">
+      <w:start w:val="1"/>
+      <w:numFmt w:val="bullet"/>
+      <w:lvlText w:val="o"/>
+      <w:lvlJc w:val="left"/>
+      <w:pPr>
+        <w:ind w:left="3600" w:hanging="360"/>
+      </w:pPr>
+      <w:rPr>
+        <w:rFonts w:ascii="Courier New" w:hAnsi="Courier New" w:cs="Courier New" w:hint="default"/>
+      </w:rPr>
+    </w:lvl>
+    <w:lvl w:ilvl="5" w:tplc="08090005" w:tentative="1">
+      <w:start w:val="1"/>
+      <w:numFmt w:val="bullet"/>
+      <w:lvlText w:val=""/>
+      <w:lvlJc w:val="left"/>
+      <w:pPr>
+        <w:ind w:left="4320" w:hanging="360"/>
+      </w:pPr>
+      <w:rPr>
+        <w:rFonts w:ascii="Wingdings" w:hAnsi="Wingdings" w:hint="default"/>
+      </w:rPr>
+    </w:lvl>
+    <w:lvl w:ilvl="6" w:tplc="08090001" w:tentative="1">
+      <w:start w:val="1"/>
+      <w:numFmt w:val="bullet"/>
+      <w:lvlText w:val=""/>
+      <w:lvlJc w:val="left"/>
+      <w:pPr>
+        <w:ind w:left="5040" w:hanging="360"/>
+      </w:pPr>
+      <w:rPr>
+        <w:rFonts w:ascii="Symbol" w:hAnsi="Symbol" w:hint="default"/>
+      </w:rPr>
+    </w:lvl>
+    <w:lvl w:ilvl="7" w:tplc="08090003" w:tentative="1">
+      <w:start w:val="1"/>
+      <w:numFmt w:val="bullet"/>
+      <w:lvlText w:val="o"/>
+      <w:lvlJc w:val="left"/>
+      <w:pPr>
+        <w:ind w:left="5760" w:hanging="360"/>
+      </w:pPr>
+      <w:rPr>
+        <w:rFonts w:ascii="Courier New" w:hAnsi="Courier New" w:cs="Courier New" w:hint="default"/>
+      </w:rPr>
+    </w:lvl>
+    <w:lvl w:ilvl="8" w:tplc="08090005" w:tentative="1">
+      <w:start w:val="1"/>
+      <w:numFmt w:val="bullet"/>
+      <w:lvlText w:val=""/>
+      <w:lvlJc w:val="left"/>
+      <w:pPr>
+        <w:ind w:left="6480" w:hanging="360"/>
+      </w:pPr>
+      <w:rPr>
+        <w:rFonts w:ascii="Wingdings" w:hAnsi="Wingdings" w:hint="default"/>
+      </w:rPr>
+    </w:lvl>
+  </w:abstractNum>
+  <w:abstractNum w:abstractNumId="14" w15:restartNumberingAfterBreak="0">
+    <w:nsid w:val="70653461"/>
+    <w:multiLevelType w:val="hybridMultilevel"/>
+    <w:tmpl w:val="DB8C40A8"/>
     <w:lvl w:ilvl="0" w:tplc="08090001">
       <w:start w:val="1"/>
       <w:numFmt w:val="bullet"/>
@@ -3824,7 +4287,7 @@
     <w:abstractNumId w:val="2"/>
   </w:num>
   <w:num w:numId="8" w16cid:durableId="1119759137">
-    <w:abstractNumId w:val="10"/>
+    <w:abstractNumId w:val="11"/>
   </w:num>
   <w:num w:numId="9" w16cid:durableId="1952663012">
     <w:abstractNumId w:val="1"/>
@@ -3833,13 +4296,19 @@
     <w:abstractNumId w:val="8"/>
   </w:num>
   <w:num w:numId="11" w16cid:durableId="1013917777">
-    <w:abstractNumId w:val="12"/>
+    <w:abstractNumId w:val="13"/>
   </w:num>
   <w:num w:numId="12" w16cid:durableId="300037128">
     <w:abstractNumId w:val="9"/>
   </w:num>
   <w:num w:numId="13" w16cid:durableId="2124766626">
-    <w:abstractNumId w:val="11"/>
+    <w:abstractNumId w:val="12"/>
+  </w:num>
+  <w:num w:numId="14" w16cid:durableId="952781184">
+    <w:abstractNumId w:val="14"/>
+  </w:num>
+  <w:num w:numId="15" w16cid:durableId="1307976273">
+    <w:abstractNumId w:val="10"/>
   </w:num>
 </w:numbering>
 </file>

</xml_diff>

<commit_message>
Adição de notas sobre Requisições
</commit_message>
<xml_diff>
--- a/Análise/Biblioteca/Biblioteca.docx
+++ b/Análise/Biblioteca/Biblioteca.docx
@@ -185,6 +185,7 @@
     </w:p>
     <w:p>
       <w:pPr>
+        <w:spacing w:after="0"/>
         <w:ind w:left="360"/>
         <w:rPr>
           <w:b/>
@@ -2577,6 +2578,208 @@
           <w:lang w:val="pt-PT"/>
         </w:rPr>
         <w:lastRenderedPageBreak/>
+        <w:t>Requisição</w:t>
+      </w:r>
+    </w:p>
+    <w:p>
+      <w:pPr>
+        <w:spacing w:after="0"/>
+        <w:ind w:left="360"/>
+        <w:rPr>
+          <w:lang w:val="pt-PT"/>
+        </w:rPr>
+      </w:pPr>
+      <w:r>
+        <w:rPr>
+          <w:b/>
+          <w:bCs/>
+          <w:lang w:val="pt-PT"/>
+        </w:rPr>
+        <w:t>Notas</w:t>
+      </w:r>
+      <w:r>
+        <w:rPr>
+          <w:b/>
+          <w:bCs/>
+          <w:lang w:val="pt-PT"/>
+        </w:rPr>
+        <w:t xml:space="preserve"> (Possibilidade de Requisição)</w:t>
+      </w:r>
+      <w:r>
+        <w:rPr>
+          <w:b/>
+          <w:bCs/>
+          <w:lang w:val="pt-PT"/>
+        </w:rPr>
+        <w:t>:</w:t>
+      </w:r>
+    </w:p>
+    <w:p>
+      <w:pPr>
+        <w:pStyle w:val="PargrafodaLista"/>
+        <w:numPr>
+          <w:ilvl w:val="0"/>
+          <w:numId w:val="16"/>
+        </w:numPr>
+        <w:rPr>
+          <w:lang w:val="pt-PT"/>
+        </w:rPr>
+      </w:pPr>
+      <w:r>
+        <w:rPr>
+          <w:lang w:val="pt-PT"/>
+        </w:rPr>
+        <w:t>Os estudantes do IPP podem fazer requisições</w:t>
+      </w:r>
+      <w:r>
+        <w:rPr>
+          <w:lang w:val="pt-PT"/>
+        </w:rPr>
+        <w:t xml:space="preserve"> usando o cartão de estudante</w:t>
+      </w:r>
+      <w:r>
+        <w:rPr>
+          <w:lang w:val="pt-PT"/>
+        </w:rPr>
+        <w:t>.</w:t>
+      </w:r>
+    </w:p>
+    <w:p>
+      <w:pPr>
+        <w:pStyle w:val="PargrafodaLista"/>
+        <w:numPr>
+          <w:ilvl w:val="0"/>
+          <w:numId w:val="16"/>
+        </w:numPr>
+        <w:rPr>
+          <w:lang w:val="pt-PT"/>
+        </w:rPr>
+      </w:pPr>
+      <w:r>
+        <w:rPr>
+          <w:lang w:val="pt-PT"/>
+        </w:rPr>
+        <w:t xml:space="preserve">Se for a primeira requisição, </w:t>
+      </w:r>
+      <w:r>
+        <w:rPr>
+          <w:lang w:val="pt-PT"/>
+        </w:rPr>
+        <w:t xml:space="preserve">a falta do cartão, obriga </w:t>
+      </w:r>
+      <w:r>
+        <w:rPr>
+          <w:lang w:val="pt-PT"/>
+        </w:rPr>
+        <w:t>o estudante deverá apresentar o comprovativo de matrícula e o documento oficial de identificação.</w:t>
+      </w:r>
+    </w:p>
+    <w:p>
+      <w:pPr>
+        <w:pStyle w:val="PargrafodaLista"/>
+        <w:numPr>
+          <w:ilvl w:val="0"/>
+          <w:numId w:val="16"/>
+        </w:numPr>
+        <w:rPr>
+          <w:lang w:val="pt-PT"/>
+        </w:rPr>
+      </w:pPr>
+      <w:r>
+        <w:rPr>
+          <w:lang w:val="pt-PT"/>
+        </w:rPr>
+        <w:t>Se o estudante não possuir o comprovativo de matrícula, então, deve-se verificar a sua inscrição no site de inscrições e exigir a apresentação do documento oficial de identificação.</w:t>
+      </w:r>
+    </w:p>
+    <w:p>
+      <w:pPr>
+        <w:pStyle w:val="PargrafodaLista"/>
+        <w:numPr>
+          <w:ilvl w:val="0"/>
+          <w:numId w:val="16"/>
+        </w:numPr>
+        <w:rPr>
+          <w:lang w:val="pt-PT"/>
+        </w:rPr>
+      </w:pPr>
+      <w:r>
+        <w:rPr>
+          <w:lang w:val="pt-PT"/>
+        </w:rPr>
+        <w:t>Os docentes e não docentes também deverão apresentar o cartão vinculativo da unidade orgânica a que pertencem.</w:t>
+      </w:r>
+    </w:p>
+    <w:p>
+      <w:pPr>
+        <w:pStyle w:val="PargrafodaLista"/>
+        <w:numPr>
+          <w:ilvl w:val="0"/>
+          <w:numId w:val="16"/>
+        </w:numPr>
+        <w:rPr>
+          <w:lang w:val="pt-PT"/>
+        </w:rPr>
+      </w:pPr>
+      <w:r>
+        <w:rPr>
+          <w:lang w:val="pt-PT"/>
+        </w:rPr>
+        <w:t>Quanto aos utilizadores externos, devem apresentar o documento oficial de identificação.</w:t>
+      </w:r>
+    </w:p>
+    <w:p>
+      <w:pPr>
+        <w:rPr>
+          <w:b/>
+          <w:bCs/>
+          <w:lang w:val="pt-PT"/>
+        </w:rPr>
+      </w:pPr>
+    </w:p>
+    <w:p>
+      <w:pPr>
+        <w:rPr>
+          <w:b/>
+          <w:bCs/>
+          <w:sz w:val="28"/>
+          <w:szCs w:val="28"/>
+          <w:lang w:val="pt-PT"/>
+        </w:rPr>
+      </w:pPr>
+      <w:r>
+        <w:rPr>
+          <w:b/>
+          <w:bCs/>
+          <w:sz w:val="28"/>
+          <w:szCs w:val="28"/>
+          <w:lang w:val="pt-PT"/>
+        </w:rPr>
+        <w:br w:type="page"/>
+      </w:r>
+    </w:p>
+    <w:p>
+      <w:pPr>
+        <w:pStyle w:val="PargrafodaLista"/>
+        <w:numPr>
+          <w:ilvl w:val="0"/>
+          <w:numId w:val="1"/>
+        </w:numPr>
+        <w:rPr>
+          <w:b/>
+          <w:bCs/>
+          <w:lang w:val="pt-PT"/>
+        </w:rPr>
+      </w:pPr>
+      <w:r>
+        <w:rPr>
+          <w:b/>
+          <w:bCs/>
+          <w:sz w:val="28"/>
+          <w:szCs w:val="28"/>
+          <w:lang w:val="pt-PT"/>
+        </w:rPr>
+        <w:lastRenderedPageBreak/>
         <w:t>X</w:t>
       </w:r>
     </w:p>
@@ -3023,6 +3226,119 @@
     </w:lvl>
   </w:abstractNum>
   <w:abstractNum w:abstractNumId="4" w15:restartNumberingAfterBreak="0">
+    <w:nsid w:val="12131598"/>
+    <w:multiLevelType w:val="hybridMultilevel"/>
+    <w:tmpl w:val="31F4B362"/>
+    <w:lvl w:ilvl="0" w:tplc="08090001">
+      <w:start w:val="1"/>
+      <w:numFmt w:val="bullet"/>
+      <w:lvlText w:val=""/>
+      <w:lvlJc w:val="left"/>
+      <w:pPr>
+        <w:ind w:left="720" w:hanging="360"/>
+      </w:pPr>
+      <w:rPr>
+        <w:rFonts w:ascii="Symbol" w:hAnsi="Symbol" w:hint="default"/>
+      </w:rPr>
+    </w:lvl>
+    <w:lvl w:ilvl="1" w:tplc="08090003" w:tentative="1">
+      <w:start w:val="1"/>
+      <w:numFmt w:val="bullet"/>
+      <w:lvlText w:val="o"/>
+      <w:lvlJc w:val="left"/>
+      <w:pPr>
+        <w:ind w:left="1440" w:hanging="360"/>
+      </w:pPr>
+      <w:rPr>
+        <w:rFonts w:ascii="Courier New" w:hAnsi="Courier New" w:cs="Courier New" w:hint="default"/>
+      </w:rPr>
+    </w:lvl>
+    <w:lvl w:ilvl="2" w:tplc="08090005" w:tentative="1">
+      <w:start w:val="1"/>
+      <w:numFmt w:val="bullet"/>
+      <w:lvlText w:val=""/>
+      <w:lvlJc w:val="left"/>
+      <w:pPr>
+        <w:ind w:left="2160" w:hanging="360"/>
+      </w:pPr>
+      <w:rPr>
+        <w:rFonts w:ascii="Wingdings" w:hAnsi="Wingdings" w:hint="default"/>
+      </w:rPr>
+    </w:lvl>
+    <w:lvl w:ilvl="3" w:tplc="08090001" w:tentative="1">
+      <w:start w:val="1"/>
+      <w:numFmt w:val="bullet"/>
+      <w:lvlText w:val=""/>
+      <w:lvlJc w:val="left"/>
+      <w:pPr>
+        <w:ind w:left="2880" w:hanging="360"/>
+      </w:pPr>
+      <w:rPr>
+        <w:rFonts w:ascii="Symbol" w:hAnsi="Symbol" w:hint="default"/>
+      </w:rPr>
+    </w:lvl>
+    <w:lvl w:ilvl="4" w:tplc="08090003" w:tentative="1">
+      <w:start w:val="1"/>
+      <w:numFmt w:val="bullet"/>
+      <w:lvlText w:val="o"/>
+      <w:lvlJc w:val="left"/>
+      <w:pPr>
+        <w:ind w:left="3600" w:hanging="360"/>
+      </w:pPr>
+      <w:rPr>
+        <w:rFonts w:ascii="Courier New" w:hAnsi="Courier New" w:cs="Courier New" w:hint="default"/>
+      </w:rPr>
+    </w:lvl>
+    <w:lvl w:ilvl="5" w:tplc="08090005" w:tentative="1">
+      <w:start w:val="1"/>
+      <w:numFmt w:val="bullet"/>
+      <w:lvlText w:val=""/>
+      <w:lvlJc w:val="left"/>
+      <w:pPr>
+        <w:ind w:left="4320" w:hanging="360"/>
+      </w:pPr>
+      <w:rPr>
+        <w:rFonts w:ascii="Wingdings" w:hAnsi="Wingdings" w:hint="default"/>
+      </w:rPr>
+    </w:lvl>
+    <w:lvl w:ilvl="6" w:tplc="08090001" w:tentative="1">
+      <w:start w:val="1"/>
+      <w:numFmt w:val="bullet"/>
+      <w:lvlText w:val=""/>
+      <w:lvlJc w:val="left"/>
+      <w:pPr>
+        <w:ind w:left="5040" w:hanging="360"/>
+      </w:pPr>
+      <w:rPr>
+        <w:rFonts w:ascii="Symbol" w:hAnsi="Symbol" w:hint="default"/>
+      </w:rPr>
+    </w:lvl>
+    <w:lvl w:ilvl="7" w:tplc="08090003" w:tentative="1">
+      <w:start w:val="1"/>
+      <w:numFmt w:val="bullet"/>
+      <w:lvlText w:val="o"/>
+      <w:lvlJc w:val="left"/>
+      <w:pPr>
+        <w:ind w:left="5760" w:hanging="360"/>
+      </w:pPr>
+      <w:rPr>
+        <w:rFonts w:ascii="Courier New" w:hAnsi="Courier New" w:cs="Courier New" w:hint="default"/>
+      </w:rPr>
+    </w:lvl>
+    <w:lvl w:ilvl="8" w:tplc="08090005" w:tentative="1">
+      <w:start w:val="1"/>
+      <w:numFmt w:val="bullet"/>
+      <w:lvlText w:val=""/>
+      <w:lvlJc w:val="left"/>
+      <w:pPr>
+        <w:ind w:left="6480" w:hanging="360"/>
+      </w:pPr>
+      <w:rPr>
+        <w:rFonts w:ascii="Wingdings" w:hAnsi="Wingdings" w:hint="default"/>
+      </w:rPr>
+    </w:lvl>
+  </w:abstractNum>
+  <w:abstractNum w:abstractNumId="5" w15:restartNumberingAfterBreak="0">
     <w:nsid w:val="1DFC0E85"/>
     <w:multiLevelType w:val="hybridMultilevel"/>
     <w:tmpl w:val="53B265BE"/>
@@ -3135,7 +3451,7 @@
       </w:rPr>
     </w:lvl>
   </w:abstractNum>
-  <w:abstractNum w:abstractNumId="5" w15:restartNumberingAfterBreak="0">
+  <w:abstractNum w:abstractNumId="6" w15:restartNumberingAfterBreak="0">
     <w:nsid w:val="249761E3"/>
     <w:multiLevelType w:val="hybridMultilevel"/>
     <w:tmpl w:val="040476EC"/>
@@ -3248,7 +3564,7 @@
       </w:rPr>
     </w:lvl>
   </w:abstractNum>
-  <w:abstractNum w:abstractNumId="6" w15:restartNumberingAfterBreak="0">
+  <w:abstractNum w:abstractNumId="7" w15:restartNumberingAfterBreak="0">
     <w:nsid w:val="2E5B1515"/>
     <w:multiLevelType w:val="hybridMultilevel"/>
     <w:tmpl w:val="E6A26676"/>
@@ -3361,7 +3677,7 @@
       </w:rPr>
     </w:lvl>
   </w:abstractNum>
-  <w:abstractNum w:abstractNumId="7" w15:restartNumberingAfterBreak="0">
+  <w:abstractNum w:abstractNumId="8" w15:restartNumberingAfterBreak="0">
     <w:nsid w:val="34590752"/>
     <w:multiLevelType w:val="hybridMultilevel"/>
     <w:tmpl w:val="F2CC29C8"/>
@@ -3474,7 +3790,7 @@
       </w:rPr>
     </w:lvl>
   </w:abstractNum>
-  <w:abstractNum w:abstractNumId="8" w15:restartNumberingAfterBreak="0">
+  <w:abstractNum w:abstractNumId="9" w15:restartNumberingAfterBreak="0">
     <w:nsid w:val="3FB542B4"/>
     <w:multiLevelType w:val="hybridMultilevel"/>
     <w:tmpl w:val="7FFAF6CE"/>
@@ -3587,7 +3903,7 @@
       </w:rPr>
     </w:lvl>
   </w:abstractNum>
-  <w:abstractNum w:abstractNumId="9" w15:restartNumberingAfterBreak="0">
+  <w:abstractNum w:abstractNumId="10" w15:restartNumberingAfterBreak="0">
     <w:nsid w:val="47902C65"/>
     <w:multiLevelType w:val="hybridMultilevel"/>
     <w:tmpl w:val="CA4E9422"/>
@@ -3700,7 +4016,7 @@
       </w:rPr>
     </w:lvl>
   </w:abstractNum>
-  <w:abstractNum w:abstractNumId="10" w15:restartNumberingAfterBreak="0">
+  <w:abstractNum w:abstractNumId="11" w15:restartNumberingAfterBreak="0">
     <w:nsid w:val="47955FED"/>
     <w:multiLevelType w:val="hybridMultilevel"/>
     <w:tmpl w:val="A51CC412"/>
@@ -3813,7 +4129,7 @@
       </w:rPr>
     </w:lvl>
   </w:abstractNum>
-  <w:abstractNum w:abstractNumId="11" w15:restartNumberingAfterBreak="0">
+  <w:abstractNum w:abstractNumId="12" w15:restartNumberingAfterBreak="0">
     <w:nsid w:val="52D57D16"/>
     <w:multiLevelType w:val="hybridMultilevel"/>
     <w:tmpl w:val="1C4E24DA"/>
@@ -3926,7 +4242,7 @@
       </w:rPr>
     </w:lvl>
   </w:abstractNum>
-  <w:abstractNum w:abstractNumId="12" w15:restartNumberingAfterBreak="0">
+  <w:abstractNum w:abstractNumId="13" w15:restartNumberingAfterBreak="0">
     <w:nsid w:val="64B94B05"/>
     <w:multiLevelType w:val="hybridMultilevel"/>
     <w:tmpl w:val="9C8AC99A"/>
@@ -4039,7 +4355,7 @@
       </w:rPr>
     </w:lvl>
   </w:abstractNum>
-  <w:abstractNum w:abstractNumId="13" w15:restartNumberingAfterBreak="0">
+  <w:abstractNum w:abstractNumId="14" w15:restartNumberingAfterBreak="0">
     <w:nsid w:val="6CE60451"/>
     <w:multiLevelType w:val="hybridMultilevel"/>
     <w:tmpl w:val="8FA2C3BA"/>
@@ -4152,7 +4468,7 @@
       </w:rPr>
     </w:lvl>
   </w:abstractNum>
-  <w:abstractNum w:abstractNumId="14" w15:restartNumberingAfterBreak="0">
+  <w:abstractNum w:abstractNumId="15" w15:restartNumberingAfterBreak="0">
     <w:nsid w:val="70653461"/>
     <w:multiLevelType w:val="hybridMultilevel"/>
     <w:tmpl w:val="DB8C40A8"/>
@@ -4269,46 +4585,49 @@
     <w:abstractNumId w:val="0"/>
   </w:num>
   <w:num w:numId="2" w16cid:durableId="350186324">
-    <w:abstractNumId w:val="7"/>
+    <w:abstractNumId w:val="8"/>
   </w:num>
   <w:num w:numId="3" w16cid:durableId="792791661">
-    <w:abstractNumId w:val="4"/>
+    <w:abstractNumId w:val="5"/>
   </w:num>
   <w:num w:numId="4" w16cid:durableId="1685672705">
     <w:abstractNumId w:val="3"/>
   </w:num>
   <w:num w:numId="5" w16cid:durableId="1412042820">
-    <w:abstractNumId w:val="5"/>
+    <w:abstractNumId w:val="6"/>
   </w:num>
   <w:num w:numId="6" w16cid:durableId="1198813832">
-    <w:abstractNumId w:val="6"/>
+    <w:abstractNumId w:val="7"/>
   </w:num>
   <w:num w:numId="7" w16cid:durableId="1176262054">
     <w:abstractNumId w:val="2"/>
   </w:num>
   <w:num w:numId="8" w16cid:durableId="1119759137">
-    <w:abstractNumId w:val="11"/>
+    <w:abstractNumId w:val="12"/>
   </w:num>
   <w:num w:numId="9" w16cid:durableId="1952663012">
     <w:abstractNumId w:val="1"/>
   </w:num>
   <w:num w:numId="10" w16cid:durableId="167252140">
-    <w:abstractNumId w:val="8"/>
+    <w:abstractNumId w:val="9"/>
   </w:num>
   <w:num w:numId="11" w16cid:durableId="1013917777">
+    <w:abstractNumId w:val="14"/>
+  </w:num>
+  <w:num w:numId="12" w16cid:durableId="300037128">
+    <w:abstractNumId w:val="10"/>
+  </w:num>
+  <w:num w:numId="13" w16cid:durableId="2124766626">
     <w:abstractNumId w:val="13"/>
   </w:num>
-  <w:num w:numId="12" w16cid:durableId="300037128">
-    <w:abstractNumId w:val="9"/>
-  </w:num>
-  <w:num w:numId="13" w16cid:durableId="2124766626">
-    <w:abstractNumId w:val="12"/>
-  </w:num>
   <w:num w:numId="14" w16cid:durableId="952781184">
-    <w:abstractNumId w:val="14"/>
+    <w:abstractNumId w:val="15"/>
   </w:num>
   <w:num w:numId="15" w16cid:durableId="1307976273">
-    <w:abstractNumId w:val="10"/>
+    <w:abstractNumId w:val="11"/>
+  </w:num>
+  <w:num w:numId="16" w16cid:durableId="233391135">
+    <w:abstractNumId w:val="4"/>
   </w:num>
 </w:numbering>
 </file>

</xml_diff>

<commit_message>
[Biblioteca] Análise de Procedimento
Análise do procedimento de Devolução
</commit_message>
<xml_diff>
--- a/Análise/Biblioteca/Biblioteca.docx
+++ b/Análise/Biblioteca/Biblioteca.docx
@@ -635,21 +635,7 @@
         <w:rPr>
           <w:lang w:val="pt-PT"/>
         </w:rPr>
-        <w:t>Cola-se na lombada a etiqueta com o nº de registo e a CDU (</w:t>
-      </w:r>
-      <w:proofErr w:type="spellStart"/>
-      <w:r>
-        <w:rPr>
-          <w:lang w:val="pt-PT"/>
-        </w:rPr>
-        <w:t>mono_id</w:t>
-      </w:r>
-      <w:proofErr w:type="spellEnd"/>
-      <w:r>
-        <w:rPr>
-          <w:lang w:val="pt-PT"/>
-        </w:rPr>
-        <w:t>)</w:t>
+        <w:t>Cola-se na lombada a etiqueta com o nº de registo e a CDU (mono_id)</w:t>
       </w:r>
     </w:p>
     <w:p>
@@ -669,21 +655,7 @@
         <w:rPr>
           <w:lang w:val="pt-PT"/>
         </w:rPr>
-        <w:t xml:space="preserve">Carimba-se a folha de rosto com a </w:t>
-      </w:r>
-      <w:proofErr w:type="spellStart"/>
-      <w:r>
-        <w:rPr>
-          <w:lang w:val="pt-PT"/>
-        </w:rPr>
-        <w:t>mono_id</w:t>
-      </w:r>
-      <w:proofErr w:type="spellEnd"/>
-      <w:r>
-        <w:rPr>
-          <w:lang w:val="pt-PT"/>
-        </w:rPr>
-        <w:t>.</w:t>
+        <w:t>Carimba-se a folha de rosto com a mono_id.</w:t>
       </w:r>
     </w:p>
     <w:p>
@@ -1533,35 +1505,7 @@
         <w:rPr>
           <w:lang w:val="pt-PT"/>
         </w:rPr>
-        <w:t xml:space="preserve">Aqui não deveria ser um evento intermediário, invés de um </w:t>
-      </w:r>
-      <w:proofErr w:type="spellStart"/>
-      <w:r>
-        <w:rPr>
-          <w:lang w:val="pt-PT"/>
-        </w:rPr>
-        <w:t>start</w:t>
-      </w:r>
-      <w:proofErr w:type="spellEnd"/>
-      <w:r>
-        <w:rPr>
-          <w:lang w:val="pt-PT"/>
-        </w:rPr>
-        <w:t xml:space="preserve"> </w:t>
-      </w:r>
-      <w:proofErr w:type="spellStart"/>
-      <w:r>
-        <w:rPr>
-          <w:lang w:val="pt-PT"/>
-        </w:rPr>
-        <w:t>event</w:t>
-      </w:r>
-      <w:proofErr w:type="spellEnd"/>
-      <w:r>
-        <w:rPr>
-          <w:lang w:val="pt-PT"/>
-        </w:rPr>
-        <w:t>?</w:t>
+        <w:t>Aqui não deveria ser um evento intermediário, invés de um start event?</w:t>
       </w:r>
       <w:r>
         <w:rPr>
@@ -1894,16 +1838,8 @@
         <w:rPr>
           <w:lang w:val="pt-PT"/>
         </w:rPr>
-        <w:t xml:space="preserve">Usa-se o método de </w:t>
-      </w:r>
-      <w:proofErr w:type="spellStart"/>
-      <w:r>
-        <w:rPr>
-          <w:lang w:val="pt-PT"/>
-        </w:rPr>
-        <w:t>Kaizen</w:t>
-      </w:r>
-      <w:proofErr w:type="spellEnd"/>
+        <w:t>Usa-se o método de Kaizen</w:t>
+      </w:r>
       <w:r>
         <w:rPr>
           <w:lang w:val="pt-PT"/>
@@ -2518,21 +2454,7 @@
         <w:rPr>
           <w:lang w:val="pt-PT"/>
         </w:rPr>
-        <w:t xml:space="preserve">Não fará sentido o evento inicial ser um timer ou um </w:t>
-      </w:r>
-      <w:proofErr w:type="spellStart"/>
-      <w:r>
-        <w:rPr>
-          <w:lang w:val="pt-PT"/>
-        </w:rPr>
-        <w:t>conditional</w:t>
-      </w:r>
-      <w:proofErr w:type="spellEnd"/>
-      <w:r>
-        <w:rPr>
-          <w:lang w:val="pt-PT"/>
-        </w:rPr>
-        <w:t>?</w:t>
+        <w:t>Não fará sentido o evento inicial ser um timer ou um conditional?</w:t>
       </w:r>
     </w:p>
     <w:p>
@@ -2726,6 +2648,596 @@
           <w:lang w:val="pt-PT"/>
         </w:rPr>
         <w:t>Quanto aos utilizadores externos, devem apresentar o documento oficial de identificação.</w:t>
+      </w:r>
+    </w:p>
+    <w:p>
+      <w:pPr>
+        <w:rPr>
+          <w:b/>
+          <w:bCs/>
+          <w:lang w:val="pt-PT"/>
+        </w:rPr>
+      </w:pPr>
+    </w:p>
+    <w:p>
+      <w:pPr>
+        <w:rPr>
+          <w:b/>
+          <w:bCs/>
+          <w:sz w:val="28"/>
+          <w:szCs w:val="28"/>
+          <w:lang w:val="pt-PT"/>
+        </w:rPr>
+      </w:pPr>
+      <w:r>
+        <w:rPr>
+          <w:b/>
+          <w:bCs/>
+          <w:sz w:val="28"/>
+          <w:szCs w:val="28"/>
+          <w:lang w:val="pt-PT"/>
+        </w:rPr>
+        <w:br w:type="page"/>
+      </w:r>
+    </w:p>
+    <w:p>
+      <w:pPr>
+        <w:pStyle w:val="PargrafodaLista"/>
+        <w:numPr>
+          <w:ilvl w:val="0"/>
+          <w:numId w:val="1"/>
+        </w:numPr>
+        <w:rPr>
+          <w:b/>
+          <w:bCs/>
+          <w:lang w:val="pt-PT"/>
+        </w:rPr>
+      </w:pPr>
+      <w:r>
+        <w:rPr>
+          <w:b/>
+          <w:bCs/>
+          <w:sz w:val="28"/>
+          <w:szCs w:val="28"/>
+          <w:lang w:val="pt-PT"/>
+        </w:rPr>
+        <w:lastRenderedPageBreak/>
+        <w:t>Devolução</w:t>
+      </w:r>
+    </w:p>
+    <w:p>
+      <w:pPr>
+        <w:spacing w:after="0"/>
+        <w:ind w:left="360"/>
+        <w:rPr>
+          <w:b/>
+          <w:bCs/>
+          <w:lang w:val="pt-PT"/>
+        </w:rPr>
+      </w:pPr>
+      <w:r>
+        <w:rPr>
+          <w:b/>
+          <w:bCs/>
+          <w:lang w:val="pt-PT"/>
+        </w:rPr>
+        <w:t>Devolução Presencial:</w:t>
+      </w:r>
+    </w:p>
+    <w:p>
+      <w:pPr>
+        <w:pStyle w:val="PargrafodaLista"/>
+        <w:numPr>
+          <w:ilvl w:val="0"/>
+          <w:numId w:val="17"/>
+        </w:numPr>
+        <w:spacing w:after="0"/>
+        <w:rPr>
+          <w:b/>
+          <w:bCs/>
+          <w:lang w:val="pt-PT"/>
+        </w:rPr>
+      </w:pPr>
+      <w:r>
+        <w:rPr>
+          <w:lang w:val="pt-PT"/>
+        </w:rPr>
+        <w:t>Podem ser efetuadas por todos os utilizadores.</w:t>
+      </w:r>
+    </w:p>
+    <w:p>
+      <w:pPr>
+        <w:pStyle w:val="PargrafodaLista"/>
+        <w:numPr>
+          <w:ilvl w:val="0"/>
+          <w:numId w:val="17"/>
+        </w:numPr>
+        <w:rPr>
+          <w:b/>
+          <w:bCs/>
+          <w:lang w:val="pt-PT"/>
+        </w:rPr>
+      </w:pPr>
+      <w:r>
+        <w:rPr>
+          <w:lang w:val="pt-PT"/>
+        </w:rPr>
+        <w:t>Acede-se à base de dados através do código da espécie.</w:t>
+      </w:r>
+    </w:p>
+    <w:p>
+      <w:pPr>
+        <w:pStyle w:val="PargrafodaLista"/>
+        <w:numPr>
+          <w:ilvl w:val="0"/>
+          <w:numId w:val="17"/>
+        </w:numPr>
+        <w:rPr>
+          <w:b/>
+          <w:bCs/>
+          <w:lang w:val="pt-PT"/>
+        </w:rPr>
+      </w:pPr>
+      <w:r>
+        <w:rPr>
+          <w:lang w:val="pt-PT"/>
+        </w:rPr>
+        <w:t>Se a devolução for feita fora do prazo, sinaliza-se a situação e imprime-se o talão com a importância de pagar.</w:t>
+      </w:r>
+    </w:p>
+    <w:p>
+      <w:pPr>
+        <w:pStyle w:val="PargrafodaLista"/>
+        <w:numPr>
+          <w:ilvl w:val="0"/>
+          <w:numId w:val="17"/>
+        </w:numPr>
+        <w:rPr>
+          <w:b/>
+          <w:bCs/>
+          <w:lang w:val="pt-PT"/>
+        </w:rPr>
+      </w:pPr>
+      <w:r>
+        <w:rPr>
+          <w:lang w:val="pt-PT"/>
+        </w:rPr>
+        <w:t>No caso de multa, regista-se esta através do Portal na aplicação dos emolumentos.</w:t>
+      </w:r>
+    </w:p>
+    <w:p>
+      <w:pPr>
+        <w:pStyle w:val="PargrafodaLista"/>
+        <w:numPr>
+          <w:ilvl w:val="0"/>
+          <w:numId w:val="17"/>
+        </w:numPr>
+        <w:rPr>
+          <w:b/>
+          <w:bCs/>
+          <w:lang w:val="pt-PT"/>
+        </w:rPr>
+      </w:pPr>
+      <w:r>
+        <w:rPr>
+          <w:lang w:val="pt-PT"/>
+        </w:rPr>
+        <w:t>Quando se devolvem monografias, o colaborador da Biblioteca verifica o seu estado de conservação.</w:t>
+      </w:r>
+    </w:p>
+    <w:p>
+      <w:pPr>
+        <w:rPr>
+          <w:b/>
+          <w:bCs/>
+          <w:lang w:val="pt-PT"/>
+        </w:rPr>
+      </w:pPr>
+    </w:p>
+    <w:p>
+      <w:pPr>
+        <w:spacing w:after="0"/>
+        <w:ind w:left="360"/>
+        <w:rPr>
+          <w:b/>
+          <w:bCs/>
+          <w:lang w:val="pt-PT"/>
+        </w:rPr>
+      </w:pPr>
+      <w:r>
+        <w:rPr>
+          <w:b/>
+          <w:bCs/>
+          <w:lang w:val="pt-PT"/>
+        </w:rPr>
+        <w:t>Devolução no Posto de Auto Devolução:</w:t>
+      </w:r>
+    </w:p>
+    <w:p>
+      <w:pPr>
+        <w:pStyle w:val="PargrafodaLista"/>
+        <w:numPr>
+          <w:ilvl w:val="0"/>
+          <w:numId w:val="18"/>
+        </w:numPr>
+        <w:rPr>
+          <w:b/>
+          <w:bCs/>
+          <w:lang w:val="pt-PT"/>
+        </w:rPr>
+      </w:pPr>
+      <w:r>
+        <w:rPr>
+          <w:lang w:val="pt-PT"/>
+        </w:rPr>
+        <w:t>Podem ser efetuadas pelos utilizadores institucionais.</w:t>
+      </w:r>
+    </w:p>
+    <w:p>
+      <w:pPr>
+        <w:pStyle w:val="PargrafodaLista"/>
+        <w:numPr>
+          <w:ilvl w:val="0"/>
+          <w:numId w:val="18"/>
+        </w:numPr>
+        <w:rPr>
+          <w:b/>
+          <w:bCs/>
+          <w:lang w:val="pt-PT"/>
+        </w:rPr>
+      </w:pPr>
+      <w:r>
+        <w:rPr>
+          <w:lang w:val="pt-PT"/>
+        </w:rPr>
+        <w:t>Coloca a espécie no tabuleiro.</w:t>
+      </w:r>
+    </w:p>
+    <w:p>
+      <w:pPr>
+        <w:pStyle w:val="PargrafodaLista"/>
+        <w:numPr>
+          <w:ilvl w:val="0"/>
+          <w:numId w:val="18"/>
+        </w:numPr>
+        <w:rPr>
+          <w:b/>
+          <w:bCs/>
+          <w:lang w:val="pt-PT"/>
+        </w:rPr>
+      </w:pPr>
+      <w:r>
+        <w:rPr>
+          <w:lang w:val="pt-PT"/>
+        </w:rPr>
+        <w:t>Seleciona a opção de “Devolução”.</w:t>
+      </w:r>
+    </w:p>
+    <w:p>
+      <w:pPr>
+        <w:ind w:left="360"/>
+        <w:rPr>
+          <w:b/>
+          <w:bCs/>
+          <w:lang w:val="pt-PT"/>
+        </w:rPr>
+      </w:pPr>
+    </w:p>
+    <w:p>
+      <w:pPr>
+        <w:ind w:left="360"/>
+        <w:rPr>
+          <w:b/>
+          <w:bCs/>
+          <w:lang w:val="pt-PT"/>
+        </w:rPr>
+      </w:pPr>
+      <w:r>
+        <w:rPr>
+          <w:noProof/>
+          <w:lang w:val="pt-PT"/>
+        </w:rPr>
+        <w:drawing>
+          <wp:anchor distT="0" distB="0" distL="114300" distR="114300" simplePos="0" relativeHeight="251670528" behindDoc="0" locked="0" layoutInCell="1" allowOverlap="1" wp14:anchorId="7CB8A958" wp14:editId="55C8BFE8">
+            <wp:simplePos x="0" y="0"/>
+            <wp:positionH relativeFrom="column">
+              <wp:posOffset>-435187</wp:posOffset>
+            </wp:positionH>
+            <wp:positionV relativeFrom="paragraph">
+              <wp:posOffset>264160</wp:posOffset>
+            </wp:positionV>
+            <wp:extent cx="6277610" cy="1828800"/>
+            <wp:effectExtent l="0" t="0" r="8890" b="0"/>
+            <wp:wrapTopAndBottom/>
+            <wp:docPr id="3" name="Gráfico 3"/>
+            <wp:cNvGraphicFramePr>
+              <a:graphicFrameLocks xmlns:a="http://schemas.openxmlformats.org/drawingml/2006/main" noChangeAspect="1"/>
+            </wp:cNvGraphicFramePr>
+            <a:graphic xmlns:a="http://schemas.openxmlformats.org/drawingml/2006/main">
+              <a:graphicData uri="http://schemas.openxmlformats.org/drawingml/2006/picture">
+                <pic:pic xmlns:pic="http://schemas.openxmlformats.org/drawingml/2006/picture">
+                  <pic:nvPicPr>
+                    <pic:cNvPr id="3" name="Gráfico 3"/>
+                    <pic:cNvPicPr/>
+                  </pic:nvPicPr>
+                  <pic:blipFill>
+                    <a:blip r:embed="rId17" cstate="print">
+                      <a:extLst>
+                        <a:ext uri="{28A0092B-C50C-407E-A947-70E740481C1C}">
+                          <a14:useLocalDpi xmlns:a14="http://schemas.microsoft.com/office/drawing/2010/main" val="0"/>
+                        </a:ext>
+                        <a:ext uri="{96DAC541-7B7A-43D3-8B79-37D633B846F1}">
+                          <asvg:svgBlip xmlns:asvg="http://schemas.microsoft.com/office/drawing/2016/SVG/main" r:embed="rId18"/>
+                        </a:ext>
+                      </a:extLst>
+                    </a:blip>
+                    <a:stretch>
+                      <a:fillRect/>
+                    </a:stretch>
+                  </pic:blipFill>
+                  <pic:spPr>
+                    <a:xfrm>
+                      <a:off x="0" y="0"/>
+                      <a:ext cx="6277610" cy="1828800"/>
+                    </a:xfrm>
+                    <a:prstGeom prst="rect">
+                      <a:avLst/>
+                    </a:prstGeom>
+                  </pic:spPr>
+                </pic:pic>
+              </a:graphicData>
+            </a:graphic>
+            <wp14:sizeRelH relativeFrom="margin">
+              <wp14:pctWidth>0</wp14:pctWidth>
+            </wp14:sizeRelH>
+            <wp14:sizeRelV relativeFrom="margin">
+              <wp14:pctHeight>0</wp14:pctHeight>
+            </wp14:sizeRelV>
+          </wp:anchor>
+        </w:drawing>
+      </w:r>
+      <w:r>
+        <w:rPr>
+          <w:b/>
+          <w:bCs/>
+          <w:lang w:val="pt-PT"/>
+        </w:rPr>
+        <w:t>BPMN:</w:t>
+      </w:r>
+    </w:p>
+    <w:p>
+      <w:pPr>
+        <w:ind w:left="360"/>
+        <w:rPr>
+          <w:lang w:val="pt-PT"/>
+        </w:rPr>
+      </w:pPr>
+      <w:r>
+        <w:rPr>
+          <w:lang w:val="pt-PT"/>
+        </w:rPr>
+        <w:t>Como é que se representa a análise da monografia? Quando é que isso ocorre?</w:t>
+      </w:r>
+      <w:r>
+        <w:rPr>
+          <w:lang w:val="pt-PT"/>
+        </w:rPr>
+        <w:br/>
+        <w:t>Os Start-Event de Message devem ser End-Events?</w:t>
+      </w:r>
+      <w:r>
+        <w:rPr>
+          <w:lang w:val="pt-PT"/>
+        </w:rPr>
+        <w:br/>
+        <w:t>No “Aceder à Base de Dados”, deve-se representar a Base de Dados?</w:t>
+      </w:r>
+    </w:p>
+    <w:p>
+      <w:pPr>
+        <w:ind w:left="360"/>
+        <w:rPr>
+          <w:b/>
+          <w:bCs/>
+          <w:sz w:val="28"/>
+          <w:szCs w:val="28"/>
+          <w:lang w:val="pt-PT"/>
+        </w:rPr>
+      </w:pPr>
+      <w:r>
+        <w:rPr>
+          <w:b/>
+          <w:bCs/>
+          <w:sz w:val="28"/>
+          <w:szCs w:val="28"/>
+          <w:lang w:val="pt-PT"/>
+        </w:rPr>
+        <w:br w:type="page"/>
+      </w:r>
+    </w:p>
+    <w:p>
+      <w:pPr>
+        <w:pStyle w:val="PargrafodaLista"/>
+        <w:numPr>
+          <w:ilvl w:val="0"/>
+          <w:numId w:val="1"/>
+        </w:numPr>
+        <w:rPr>
+          <w:b/>
+          <w:bCs/>
+          <w:lang w:val="pt-PT"/>
+        </w:rPr>
+      </w:pPr>
+      <w:r>
+        <w:rPr>
+          <w:b/>
+          <w:bCs/>
+          <w:sz w:val="28"/>
+          <w:szCs w:val="28"/>
+          <w:lang w:val="pt-PT"/>
+        </w:rPr>
+        <w:lastRenderedPageBreak/>
+        <w:t xml:space="preserve"> Controlo de Empréstimos</w:t>
+      </w:r>
+    </w:p>
+    <w:p>
+      <w:pPr>
+        <w:spacing w:after="0"/>
+        <w:ind w:left="360"/>
+        <w:rPr>
+          <w:b/>
+          <w:bCs/>
+          <w:lang w:val="pt-PT"/>
+        </w:rPr>
+      </w:pPr>
+      <w:r>
+        <w:rPr>
+          <w:b/>
+          <w:bCs/>
+          <w:lang w:val="pt-PT"/>
+        </w:rPr>
+        <w:t>Notas:</w:t>
+      </w:r>
+    </w:p>
+    <w:p>
+      <w:pPr>
+        <w:pStyle w:val="PargrafodaLista"/>
+        <w:numPr>
+          <w:ilvl w:val="0"/>
+          <w:numId w:val="19"/>
+        </w:numPr>
+        <w:rPr>
+          <w:b/>
+          <w:bCs/>
+          <w:lang w:val="pt-PT"/>
+        </w:rPr>
+      </w:pPr>
+      <w:r>
+        <w:rPr>
+          <w:lang w:val="pt-PT"/>
+        </w:rPr>
+        <w:t>Emite-se mensalmente uma lista das requisições efetuadas (a partir da Base de Dados).</w:t>
+      </w:r>
+    </w:p>
+    <w:p>
+      <w:pPr>
+        <w:pStyle w:val="PargrafodaLista"/>
+        <w:numPr>
+          <w:ilvl w:val="0"/>
+          <w:numId w:val="19"/>
+        </w:numPr>
+        <w:rPr>
+          <w:b/>
+          <w:bCs/>
+          <w:lang w:val="pt-PT"/>
+        </w:rPr>
+      </w:pPr>
+      <w:r>
+        <w:rPr>
+          <w:lang w:val="pt-PT"/>
+        </w:rPr>
+        <w:t>Se verificar-se uma situação do prazo ter sido ultrapassado, solicita-se ao utilizador por telefone ou ofício a devolução.</w:t>
+      </w:r>
+    </w:p>
+    <w:p>
+      <w:pPr>
+        <w:pStyle w:val="PargrafodaLista"/>
+        <w:numPr>
+          <w:ilvl w:val="0"/>
+          <w:numId w:val="19"/>
+        </w:numPr>
+        <w:rPr>
+          <w:b/>
+          <w:bCs/>
+          <w:lang w:val="pt-PT"/>
+        </w:rPr>
+      </w:pPr>
+      <w:r>
+        <w:rPr>
+          <w:lang w:val="pt-PT"/>
+        </w:rPr>
+        <w:t>Se após esta notificação o utilizador não fizer a devolução, então, aplicam-se as medidas do Regulamento da Biblioteca.</w:t>
+      </w:r>
+    </w:p>
+    <w:p>
+      <w:pPr>
+        <w:pStyle w:val="PargrafodaLista"/>
+        <w:numPr>
+          <w:ilvl w:val="0"/>
+          <w:numId w:val="19"/>
+        </w:numPr>
+        <w:rPr>
+          <w:b/>
+          <w:bCs/>
+          <w:lang w:val="pt-PT"/>
+        </w:rPr>
+      </w:pPr>
+      <w:r>
+        <w:rPr>
+          <w:lang w:val="pt-PT"/>
+        </w:rPr>
+        <w:t>Se um estudante possuir um atraso superior a 15 dias úteis, a Biblioteca procede à suspensão no portal de todos os atos administrativos.</w:t>
+      </w:r>
+    </w:p>
+    <w:p>
+      <w:pPr>
+        <w:pStyle w:val="PargrafodaLista"/>
+        <w:numPr>
+          <w:ilvl w:val="0"/>
+          <w:numId w:val="19"/>
+        </w:numPr>
+        <w:rPr>
+          <w:b/>
+          <w:bCs/>
+          <w:lang w:val="pt-PT"/>
+        </w:rPr>
+      </w:pPr>
+      <w:r>
+        <w:rPr>
+          <w:lang w:val="pt-PT"/>
+        </w:rPr>
+        <w:t>Consoante a periodicidade acordada, a Biblioteca reúne os talões das coimas e o seu valor e envia-os para a Tesouraria.</w:t>
+      </w:r>
+    </w:p>
+    <w:p>
+      <w:pPr>
+        <w:rPr>
+          <w:b/>
+          <w:bCs/>
+          <w:lang w:val="pt-PT"/>
+        </w:rPr>
+      </w:pPr>
+    </w:p>
+    <w:p>
+      <w:pPr>
+        <w:ind w:left="360"/>
+        <w:rPr>
+          <w:b/>
+          <w:bCs/>
+          <w:lang w:val="pt-PT"/>
+        </w:rPr>
+      </w:pPr>
+      <w:r>
+        <w:rPr>
+          <w:b/>
+          <w:bCs/>
+          <w:lang w:val="pt-PT"/>
+        </w:rPr>
+        <w:t>BPMN:</w:t>
+      </w:r>
+    </w:p>
+    <w:p>
+      <w:pPr>
+        <w:ind w:left="360"/>
+        <w:rPr>
+          <w:lang w:val="pt-PT"/>
+        </w:rPr>
+      </w:pPr>
+      <w:r>
+        <w:rPr>
+          <w:lang w:val="pt-PT"/>
+        </w:rPr>
+        <w:t>X.</w:t>
       </w:r>
     </w:p>
     <w:p>
@@ -3565,6 +4077,232 @@
     </w:lvl>
   </w:abstractNum>
   <w:abstractNum w:abstractNumId="7" w15:restartNumberingAfterBreak="0">
+    <w:nsid w:val="273A26A9"/>
+    <w:multiLevelType w:val="hybridMultilevel"/>
+    <w:tmpl w:val="C14AE658"/>
+    <w:lvl w:ilvl="0" w:tplc="08090001">
+      <w:start w:val="1"/>
+      <w:numFmt w:val="bullet"/>
+      <w:lvlText w:val=""/>
+      <w:lvlJc w:val="left"/>
+      <w:pPr>
+        <w:ind w:left="720" w:hanging="360"/>
+      </w:pPr>
+      <w:rPr>
+        <w:rFonts w:ascii="Symbol" w:hAnsi="Symbol" w:hint="default"/>
+      </w:rPr>
+    </w:lvl>
+    <w:lvl w:ilvl="1" w:tplc="08090003" w:tentative="1">
+      <w:start w:val="1"/>
+      <w:numFmt w:val="bullet"/>
+      <w:lvlText w:val="o"/>
+      <w:lvlJc w:val="left"/>
+      <w:pPr>
+        <w:ind w:left="1440" w:hanging="360"/>
+      </w:pPr>
+      <w:rPr>
+        <w:rFonts w:ascii="Courier New" w:hAnsi="Courier New" w:cs="Courier New" w:hint="default"/>
+      </w:rPr>
+    </w:lvl>
+    <w:lvl w:ilvl="2" w:tplc="08090005" w:tentative="1">
+      <w:start w:val="1"/>
+      <w:numFmt w:val="bullet"/>
+      <w:lvlText w:val=""/>
+      <w:lvlJc w:val="left"/>
+      <w:pPr>
+        <w:ind w:left="2160" w:hanging="360"/>
+      </w:pPr>
+      <w:rPr>
+        <w:rFonts w:ascii="Wingdings" w:hAnsi="Wingdings" w:hint="default"/>
+      </w:rPr>
+    </w:lvl>
+    <w:lvl w:ilvl="3" w:tplc="08090001" w:tentative="1">
+      <w:start w:val="1"/>
+      <w:numFmt w:val="bullet"/>
+      <w:lvlText w:val=""/>
+      <w:lvlJc w:val="left"/>
+      <w:pPr>
+        <w:ind w:left="2880" w:hanging="360"/>
+      </w:pPr>
+      <w:rPr>
+        <w:rFonts w:ascii="Symbol" w:hAnsi="Symbol" w:hint="default"/>
+      </w:rPr>
+    </w:lvl>
+    <w:lvl w:ilvl="4" w:tplc="08090003" w:tentative="1">
+      <w:start w:val="1"/>
+      <w:numFmt w:val="bullet"/>
+      <w:lvlText w:val="o"/>
+      <w:lvlJc w:val="left"/>
+      <w:pPr>
+        <w:ind w:left="3600" w:hanging="360"/>
+      </w:pPr>
+      <w:rPr>
+        <w:rFonts w:ascii="Courier New" w:hAnsi="Courier New" w:cs="Courier New" w:hint="default"/>
+      </w:rPr>
+    </w:lvl>
+    <w:lvl w:ilvl="5" w:tplc="08090005" w:tentative="1">
+      <w:start w:val="1"/>
+      <w:numFmt w:val="bullet"/>
+      <w:lvlText w:val=""/>
+      <w:lvlJc w:val="left"/>
+      <w:pPr>
+        <w:ind w:left="4320" w:hanging="360"/>
+      </w:pPr>
+      <w:rPr>
+        <w:rFonts w:ascii="Wingdings" w:hAnsi="Wingdings" w:hint="default"/>
+      </w:rPr>
+    </w:lvl>
+    <w:lvl w:ilvl="6" w:tplc="08090001" w:tentative="1">
+      <w:start w:val="1"/>
+      <w:numFmt w:val="bullet"/>
+      <w:lvlText w:val=""/>
+      <w:lvlJc w:val="left"/>
+      <w:pPr>
+        <w:ind w:left="5040" w:hanging="360"/>
+      </w:pPr>
+      <w:rPr>
+        <w:rFonts w:ascii="Symbol" w:hAnsi="Symbol" w:hint="default"/>
+      </w:rPr>
+    </w:lvl>
+    <w:lvl w:ilvl="7" w:tplc="08090003" w:tentative="1">
+      <w:start w:val="1"/>
+      <w:numFmt w:val="bullet"/>
+      <w:lvlText w:val="o"/>
+      <w:lvlJc w:val="left"/>
+      <w:pPr>
+        <w:ind w:left="5760" w:hanging="360"/>
+      </w:pPr>
+      <w:rPr>
+        <w:rFonts w:ascii="Courier New" w:hAnsi="Courier New" w:cs="Courier New" w:hint="default"/>
+      </w:rPr>
+    </w:lvl>
+    <w:lvl w:ilvl="8" w:tplc="08090005" w:tentative="1">
+      <w:start w:val="1"/>
+      <w:numFmt w:val="bullet"/>
+      <w:lvlText w:val=""/>
+      <w:lvlJc w:val="left"/>
+      <w:pPr>
+        <w:ind w:left="6480" w:hanging="360"/>
+      </w:pPr>
+      <w:rPr>
+        <w:rFonts w:ascii="Wingdings" w:hAnsi="Wingdings" w:hint="default"/>
+      </w:rPr>
+    </w:lvl>
+  </w:abstractNum>
+  <w:abstractNum w:abstractNumId="8" w15:restartNumberingAfterBreak="0">
+    <w:nsid w:val="2803292D"/>
+    <w:multiLevelType w:val="hybridMultilevel"/>
+    <w:tmpl w:val="D602CD46"/>
+    <w:lvl w:ilvl="0" w:tplc="08090001">
+      <w:start w:val="1"/>
+      <w:numFmt w:val="bullet"/>
+      <w:lvlText w:val=""/>
+      <w:lvlJc w:val="left"/>
+      <w:pPr>
+        <w:ind w:left="720" w:hanging="360"/>
+      </w:pPr>
+      <w:rPr>
+        <w:rFonts w:ascii="Symbol" w:hAnsi="Symbol" w:hint="default"/>
+      </w:rPr>
+    </w:lvl>
+    <w:lvl w:ilvl="1" w:tplc="08090003" w:tentative="1">
+      <w:start w:val="1"/>
+      <w:numFmt w:val="bullet"/>
+      <w:lvlText w:val="o"/>
+      <w:lvlJc w:val="left"/>
+      <w:pPr>
+        <w:ind w:left="1440" w:hanging="360"/>
+      </w:pPr>
+      <w:rPr>
+        <w:rFonts w:ascii="Courier New" w:hAnsi="Courier New" w:cs="Courier New" w:hint="default"/>
+      </w:rPr>
+    </w:lvl>
+    <w:lvl w:ilvl="2" w:tplc="08090005" w:tentative="1">
+      <w:start w:val="1"/>
+      <w:numFmt w:val="bullet"/>
+      <w:lvlText w:val=""/>
+      <w:lvlJc w:val="left"/>
+      <w:pPr>
+        <w:ind w:left="2160" w:hanging="360"/>
+      </w:pPr>
+      <w:rPr>
+        <w:rFonts w:ascii="Wingdings" w:hAnsi="Wingdings" w:hint="default"/>
+      </w:rPr>
+    </w:lvl>
+    <w:lvl w:ilvl="3" w:tplc="08090001" w:tentative="1">
+      <w:start w:val="1"/>
+      <w:numFmt w:val="bullet"/>
+      <w:lvlText w:val=""/>
+      <w:lvlJc w:val="left"/>
+      <w:pPr>
+        <w:ind w:left="2880" w:hanging="360"/>
+      </w:pPr>
+      <w:rPr>
+        <w:rFonts w:ascii="Symbol" w:hAnsi="Symbol" w:hint="default"/>
+      </w:rPr>
+    </w:lvl>
+    <w:lvl w:ilvl="4" w:tplc="08090003" w:tentative="1">
+      <w:start w:val="1"/>
+      <w:numFmt w:val="bullet"/>
+      <w:lvlText w:val="o"/>
+      <w:lvlJc w:val="left"/>
+      <w:pPr>
+        <w:ind w:left="3600" w:hanging="360"/>
+      </w:pPr>
+      <w:rPr>
+        <w:rFonts w:ascii="Courier New" w:hAnsi="Courier New" w:cs="Courier New" w:hint="default"/>
+      </w:rPr>
+    </w:lvl>
+    <w:lvl w:ilvl="5" w:tplc="08090005" w:tentative="1">
+      <w:start w:val="1"/>
+      <w:numFmt w:val="bullet"/>
+      <w:lvlText w:val=""/>
+      <w:lvlJc w:val="left"/>
+      <w:pPr>
+        <w:ind w:left="4320" w:hanging="360"/>
+      </w:pPr>
+      <w:rPr>
+        <w:rFonts w:ascii="Wingdings" w:hAnsi="Wingdings" w:hint="default"/>
+      </w:rPr>
+    </w:lvl>
+    <w:lvl w:ilvl="6" w:tplc="08090001" w:tentative="1">
+      <w:start w:val="1"/>
+      <w:numFmt w:val="bullet"/>
+      <w:lvlText w:val=""/>
+      <w:lvlJc w:val="left"/>
+      <w:pPr>
+        <w:ind w:left="5040" w:hanging="360"/>
+      </w:pPr>
+      <w:rPr>
+        <w:rFonts w:ascii="Symbol" w:hAnsi="Symbol" w:hint="default"/>
+      </w:rPr>
+    </w:lvl>
+    <w:lvl w:ilvl="7" w:tplc="08090003" w:tentative="1">
+      <w:start w:val="1"/>
+      <w:numFmt w:val="bullet"/>
+      <w:lvlText w:val="o"/>
+      <w:lvlJc w:val="left"/>
+      <w:pPr>
+        <w:ind w:left="5760" w:hanging="360"/>
+      </w:pPr>
+      <w:rPr>
+        <w:rFonts w:ascii="Courier New" w:hAnsi="Courier New" w:cs="Courier New" w:hint="default"/>
+      </w:rPr>
+    </w:lvl>
+    <w:lvl w:ilvl="8" w:tplc="08090005" w:tentative="1">
+      <w:start w:val="1"/>
+      <w:numFmt w:val="bullet"/>
+      <w:lvlText w:val=""/>
+      <w:lvlJc w:val="left"/>
+      <w:pPr>
+        <w:ind w:left="6480" w:hanging="360"/>
+      </w:pPr>
+      <w:rPr>
+        <w:rFonts w:ascii="Wingdings" w:hAnsi="Wingdings" w:hint="default"/>
+      </w:rPr>
+    </w:lvl>
+  </w:abstractNum>
+  <w:abstractNum w:abstractNumId="9" w15:restartNumberingAfterBreak="0">
     <w:nsid w:val="2E5B1515"/>
     <w:multiLevelType w:val="hybridMultilevel"/>
     <w:tmpl w:val="E6A26676"/>
@@ -3677,7 +4415,7 @@
       </w:rPr>
     </w:lvl>
   </w:abstractNum>
-  <w:abstractNum w:abstractNumId="8" w15:restartNumberingAfterBreak="0">
+  <w:abstractNum w:abstractNumId="10" w15:restartNumberingAfterBreak="0">
     <w:nsid w:val="34590752"/>
     <w:multiLevelType w:val="hybridMultilevel"/>
     <w:tmpl w:val="F2CC29C8"/>
@@ -3790,7 +4528,7 @@
       </w:rPr>
     </w:lvl>
   </w:abstractNum>
-  <w:abstractNum w:abstractNumId="9" w15:restartNumberingAfterBreak="0">
+  <w:abstractNum w:abstractNumId="11" w15:restartNumberingAfterBreak="0">
     <w:nsid w:val="3FB542B4"/>
     <w:multiLevelType w:val="hybridMultilevel"/>
     <w:tmpl w:val="7FFAF6CE"/>
@@ -3903,7 +4641,7 @@
       </w:rPr>
     </w:lvl>
   </w:abstractNum>
-  <w:abstractNum w:abstractNumId="10" w15:restartNumberingAfterBreak="0">
+  <w:abstractNum w:abstractNumId="12" w15:restartNumberingAfterBreak="0">
     <w:nsid w:val="47902C65"/>
     <w:multiLevelType w:val="hybridMultilevel"/>
     <w:tmpl w:val="CA4E9422"/>
@@ -4016,7 +4754,7 @@
       </w:rPr>
     </w:lvl>
   </w:abstractNum>
-  <w:abstractNum w:abstractNumId="11" w15:restartNumberingAfterBreak="0">
+  <w:abstractNum w:abstractNumId="13" w15:restartNumberingAfterBreak="0">
     <w:nsid w:val="47955FED"/>
     <w:multiLevelType w:val="hybridMultilevel"/>
     <w:tmpl w:val="A51CC412"/>
@@ -4129,7 +4867,7 @@
       </w:rPr>
     </w:lvl>
   </w:abstractNum>
-  <w:abstractNum w:abstractNumId="12" w15:restartNumberingAfterBreak="0">
+  <w:abstractNum w:abstractNumId="14" w15:restartNumberingAfterBreak="0">
     <w:nsid w:val="52D57D16"/>
     <w:multiLevelType w:val="hybridMultilevel"/>
     <w:tmpl w:val="1C4E24DA"/>
@@ -4242,7 +4980,120 @@
       </w:rPr>
     </w:lvl>
   </w:abstractNum>
-  <w:abstractNum w:abstractNumId="13" w15:restartNumberingAfterBreak="0">
+  <w:abstractNum w:abstractNumId="15" w15:restartNumberingAfterBreak="0">
+    <w:nsid w:val="57824CFB"/>
+    <w:multiLevelType w:val="hybridMultilevel"/>
+    <w:tmpl w:val="DFD6BCA6"/>
+    <w:lvl w:ilvl="0" w:tplc="08090001">
+      <w:start w:val="1"/>
+      <w:numFmt w:val="bullet"/>
+      <w:lvlText w:val=""/>
+      <w:lvlJc w:val="left"/>
+      <w:pPr>
+        <w:ind w:left="720" w:hanging="360"/>
+      </w:pPr>
+      <w:rPr>
+        <w:rFonts w:ascii="Symbol" w:hAnsi="Symbol" w:hint="default"/>
+      </w:rPr>
+    </w:lvl>
+    <w:lvl w:ilvl="1" w:tplc="08090003" w:tentative="1">
+      <w:start w:val="1"/>
+      <w:numFmt w:val="bullet"/>
+      <w:lvlText w:val="o"/>
+      <w:lvlJc w:val="left"/>
+      <w:pPr>
+        <w:ind w:left="1440" w:hanging="360"/>
+      </w:pPr>
+      <w:rPr>
+        <w:rFonts w:ascii="Courier New" w:hAnsi="Courier New" w:cs="Courier New" w:hint="default"/>
+      </w:rPr>
+    </w:lvl>
+    <w:lvl w:ilvl="2" w:tplc="08090005" w:tentative="1">
+      <w:start w:val="1"/>
+      <w:numFmt w:val="bullet"/>
+      <w:lvlText w:val=""/>
+      <w:lvlJc w:val="left"/>
+      <w:pPr>
+        <w:ind w:left="2160" w:hanging="360"/>
+      </w:pPr>
+      <w:rPr>
+        <w:rFonts w:ascii="Wingdings" w:hAnsi="Wingdings" w:hint="default"/>
+      </w:rPr>
+    </w:lvl>
+    <w:lvl w:ilvl="3" w:tplc="08090001" w:tentative="1">
+      <w:start w:val="1"/>
+      <w:numFmt w:val="bullet"/>
+      <w:lvlText w:val=""/>
+      <w:lvlJc w:val="left"/>
+      <w:pPr>
+        <w:ind w:left="2880" w:hanging="360"/>
+      </w:pPr>
+      <w:rPr>
+        <w:rFonts w:ascii="Symbol" w:hAnsi="Symbol" w:hint="default"/>
+      </w:rPr>
+    </w:lvl>
+    <w:lvl w:ilvl="4" w:tplc="08090003" w:tentative="1">
+      <w:start w:val="1"/>
+      <w:numFmt w:val="bullet"/>
+      <w:lvlText w:val="o"/>
+      <w:lvlJc w:val="left"/>
+      <w:pPr>
+        <w:ind w:left="3600" w:hanging="360"/>
+      </w:pPr>
+      <w:rPr>
+        <w:rFonts w:ascii="Courier New" w:hAnsi="Courier New" w:cs="Courier New" w:hint="default"/>
+      </w:rPr>
+    </w:lvl>
+    <w:lvl w:ilvl="5" w:tplc="08090005" w:tentative="1">
+      <w:start w:val="1"/>
+      <w:numFmt w:val="bullet"/>
+      <w:lvlText w:val=""/>
+      <w:lvlJc w:val="left"/>
+      <w:pPr>
+        <w:ind w:left="4320" w:hanging="360"/>
+      </w:pPr>
+      <w:rPr>
+        <w:rFonts w:ascii="Wingdings" w:hAnsi="Wingdings" w:hint="default"/>
+      </w:rPr>
+    </w:lvl>
+    <w:lvl w:ilvl="6" w:tplc="08090001" w:tentative="1">
+      <w:start w:val="1"/>
+      <w:numFmt w:val="bullet"/>
+      <w:lvlText w:val=""/>
+      <w:lvlJc w:val="left"/>
+      <w:pPr>
+        <w:ind w:left="5040" w:hanging="360"/>
+      </w:pPr>
+      <w:rPr>
+        <w:rFonts w:ascii="Symbol" w:hAnsi="Symbol" w:hint="default"/>
+      </w:rPr>
+    </w:lvl>
+    <w:lvl w:ilvl="7" w:tplc="08090003" w:tentative="1">
+      <w:start w:val="1"/>
+      <w:numFmt w:val="bullet"/>
+      <w:lvlText w:val="o"/>
+      <w:lvlJc w:val="left"/>
+      <w:pPr>
+        <w:ind w:left="5760" w:hanging="360"/>
+      </w:pPr>
+      <w:rPr>
+        <w:rFonts w:ascii="Courier New" w:hAnsi="Courier New" w:cs="Courier New" w:hint="default"/>
+      </w:rPr>
+    </w:lvl>
+    <w:lvl w:ilvl="8" w:tplc="08090005" w:tentative="1">
+      <w:start w:val="1"/>
+      <w:numFmt w:val="bullet"/>
+      <w:lvlText w:val=""/>
+      <w:lvlJc w:val="left"/>
+      <w:pPr>
+        <w:ind w:left="6480" w:hanging="360"/>
+      </w:pPr>
+      <w:rPr>
+        <w:rFonts w:ascii="Wingdings" w:hAnsi="Wingdings" w:hint="default"/>
+      </w:rPr>
+    </w:lvl>
+  </w:abstractNum>
+  <w:abstractNum w:abstractNumId="16" w15:restartNumberingAfterBreak="0">
     <w:nsid w:val="64B94B05"/>
     <w:multiLevelType w:val="hybridMultilevel"/>
     <w:tmpl w:val="9C8AC99A"/>
@@ -4355,7 +5206,7 @@
       </w:rPr>
     </w:lvl>
   </w:abstractNum>
-  <w:abstractNum w:abstractNumId="14" w15:restartNumberingAfterBreak="0">
+  <w:abstractNum w:abstractNumId="17" w15:restartNumberingAfterBreak="0">
     <w:nsid w:val="6CE60451"/>
     <w:multiLevelType w:val="hybridMultilevel"/>
     <w:tmpl w:val="8FA2C3BA"/>
@@ -4468,7 +5319,7 @@
       </w:rPr>
     </w:lvl>
   </w:abstractNum>
-  <w:abstractNum w:abstractNumId="15" w15:restartNumberingAfterBreak="0">
+  <w:abstractNum w:abstractNumId="18" w15:restartNumberingAfterBreak="0">
     <w:nsid w:val="70653461"/>
     <w:multiLevelType w:val="hybridMultilevel"/>
     <w:tmpl w:val="DB8C40A8"/>
@@ -4585,7 +5436,7 @@
     <w:abstractNumId w:val="0"/>
   </w:num>
   <w:num w:numId="2" w16cid:durableId="350186324">
-    <w:abstractNumId w:val="8"/>
+    <w:abstractNumId w:val="10"/>
   </w:num>
   <w:num w:numId="3" w16cid:durableId="792791661">
     <w:abstractNumId w:val="5"/>
@@ -4597,37 +5448,46 @@
     <w:abstractNumId w:val="6"/>
   </w:num>
   <w:num w:numId="6" w16cid:durableId="1198813832">
-    <w:abstractNumId w:val="7"/>
+    <w:abstractNumId w:val="9"/>
   </w:num>
   <w:num w:numId="7" w16cid:durableId="1176262054">
     <w:abstractNumId w:val="2"/>
   </w:num>
   <w:num w:numId="8" w16cid:durableId="1119759137">
-    <w:abstractNumId w:val="12"/>
+    <w:abstractNumId w:val="14"/>
   </w:num>
   <w:num w:numId="9" w16cid:durableId="1952663012">
     <w:abstractNumId w:val="1"/>
   </w:num>
   <w:num w:numId="10" w16cid:durableId="167252140">
-    <w:abstractNumId w:val="9"/>
+    <w:abstractNumId w:val="11"/>
   </w:num>
   <w:num w:numId="11" w16cid:durableId="1013917777">
-    <w:abstractNumId w:val="14"/>
+    <w:abstractNumId w:val="17"/>
   </w:num>
   <w:num w:numId="12" w16cid:durableId="300037128">
-    <w:abstractNumId w:val="10"/>
+    <w:abstractNumId w:val="12"/>
   </w:num>
   <w:num w:numId="13" w16cid:durableId="2124766626">
-    <w:abstractNumId w:val="13"/>
+    <w:abstractNumId w:val="16"/>
   </w:num>
   <w:num w:numId="14" w16cid:durableId="952781184">
-    <w:abstractNumId w:val="15"/>
+    <w:abstractNumId w:val="18"/>
   </w:num>
   <w:num w:numId="15" w16cid:durableId="1307976273">
-    <w:abstractNumId w:val="11"/>
+    <w:abstractNumId w:val="13"/>
   </w:num>
   <w:num w:numId="16" w16cid:durableId="233391135">
     <w:abstractNumId w:val="4"/>
+  </w:num>
+  <w:num w:numId="17" w16cid:durableId="1286305780">
+    <w:abstractNumId w:val="8"/>
+  </w:num>
+  <w:num w:numId="18" w16cid:durableId="1864633643">
+    <w:abstractNumId w:val="15"/>
+  </w:num>
+  <w:num w:numId="19" w16cid:durableId="945620662">
+    <w:abstractNumId w:val="7"/>
   </w:num>
 </w:numbering>
 </file>

</xml_diff>

<commit_message>
[Biblioteca] Respostas da professora
</commit_message>
<xml_diff>
--- a/Análise/Biblioteca/Biblioteca.docx
+++ b/Análise/Biblioteca/Biblioteca.docx
@@ -1565,6 +1565,21 @@
       </w:r>
       <w:r>
         <w:rPr>
+          <w:lang w:val="pt-PT"/>
+        </w:rPr>
+        <w:t xml:space="preserve"> </w:t>
+      </w:r>
+      <w:r>
+        <w:rPr>
+          <w:b/>
+          <w:bCs/>
+          <w:u w:val="single"/>
+          <w:lang w:val="pt-PT"/>
+        </w:rPr>
+        <w:t>YES (ALTERAR)</w:t>
+      </w:r>
+      <w:r>
+        <w:rPr>
           <w:b/>
           <w:bCs/>
           <w:lang w:val="pt-PT"/>
@@ -2257,6 +2272,9 @@
       <w:pPr>
         <w:ind w:left="360"/>
         <w:rPr>
+          <w:b/>
+          <w:bCs/>
+          <w:u w:val="single"/>
           <w:lang w:val="pt-PT"/>
         </w:rPr>
       </w:pPr>
@@ -2265,6 +2283,21 @@
           <w:lang w:val="pt-PT"/>
         </w:rPr>
         <w:t>Perguntar à professora se o “Arrumar em caixa apropriada” fará mais sentido ser antes do ordenar.</w:t>
+      </w:r>
+      <w:r>
+        <w:rPr>
+          <w:lang w:val="pt-PT"/>
+        </w:rPr>
+        <w:t xml:space="preserve"> </w:t>
+      </w:r>
+      <w:r>
+        <w:rPr>
+          <w:b/>
+          <w:bCs/>
+          <w:u w:val="single"/>
+          <w:lang w:val="pt-PT"/>
+        </w:rPr>
+        <w:t>NOT NECESSARY, APARENTA ESTAR BEM</w:t>
       </w:r>
     </w:p>
     <w:p>
@@ -2511,6 +2544,9 @@
       <w:pPr>
         <w:ind w:left="360"/>
         <w:rPr>
+          <w:b/>
+          <w:bCs/>
+          <w:u w:val="single"/>
           <w:lang w:val="pt-PT"/>
         </w:rPr>
       </w:pPr>
@@ -2533,6 +2569,39 @@
           <w:lang w:val="pt-PT"/>
         </w:rPr>
         <w:t>?</w:t>
+      </w:r>
+      <w:r>
+        <w:rPr>
+          <w:lang w:val="pt-PT"/>
+        </w:rPr>
+        <w:t xml:space="preserve"> </w:t>
+      </w:r>
+      <w:r>
+        <w:rPr>
+          <w:b/>
+          <w:bCs/>
+          <w:u w:val="single"/>
+          <w:lang w:val="pt-PT"/>
+        </w:rPr>
+        <w:t>Faz, basicamente usa-se um timer com “</w:t>
+      </w:r>
+      <w:r>
+        <w:rPr>
+          <w:b/>
+          <w:bCs/>
+          <w:u w:val="single"/>
+          <w:lang w:val="pt-PT"/>
+        </w:rPr>
+        <w:t>Periodicamente para cada livro</w:t>
+      </w:r>
+      <w:r>
+        <w:rPr>
+          <w:b/>
+          <w:bCs/>
+          <w:u w:val="single"/>
+          <w:lang w:val="pt-PT"/>
+        </w:rPr>
+        <w:t>”</w:t>
       </w:r>
     </w:p>
     <w:p>
@@ -3087,6 +3156,7 @@
       <w:pPr>
         <w:ind w:left="360"/>
         <w:rPr>
+          <w:u w:val="single"/>
           <w:lang w:val="pt-PT"/>
         </w:rPr>
       </w:pPr>
@@ -3095,6 +3165,41 @@
           <w:lang w:val="pt-PT"/>
         </w:rPr>
         <w:t>Como é que se representa a análise da monografia? Quando é que isso ocorre?</w:t>
+      </w:r>
+      <w:r>
+        <w:rPr>
+          <w:lang w:val="pt-PT"/>
+        </w:rPr>
+        <w:t xml:space="preserve"> </w:t>
+      </w:r>
+      <w:r>
+        <w:rPr>
+          <w:b/>
+          <w:bCs/>
+          <w:u w:val="single"/>
+          <w:lang w:val="pt-PT"/>
+        </w:rPr>
+        <w:t xml:space="preserve">Alterar o “analisar código da espécie” para a “análise da monografia” e colocar o seu estado na </w:t>
+      </w:r>
+      <w:proofErr w:type="spellStart"/>
+      <w:r>
+        <w:rPr>
+          <w:b/>
+          <w:bCs/>
+          <w:u w:val="single"/>
+          <w:lang w:val="pt-PT"/>
+        </w:rPr>
+        <w:t>BdD</w:t>
+      </w:r>
+      <w:proofErr w:type="spellEnd"/>
+      <w:r>
+        <w:rPr>
+          <w:b/>
+          <w:bCs/>
+          <w:u w:val="single"/>
+          <w:lang w:val="pt-PT"/>
+        </w:rPr>
+        <w:t>.</w:t>
       </w:r>
       <w:r>
         <w:rPr>
@@ -3149,9 +3254,89 @@
         <w:rPr>
           <w:lang w:val="pt-PT"/>
         </w:rPr>
+        <w:t xml:space="preserve"> </w:t>
+      </w:r>
+      <w:r>
+        <w:rPr>
+          <w:b/>
+          <w:bCs/>
+          <w:u w:val="single"/>
+          <w:lang w:val="pt-PT"/>
+        </w:rPr>
+        <w:t xml:space="preserve">Sim, passam a </w:t>
+      </w:r>
+      <w:proofErr w:type="spellStart"/>
+      <w:r>
+        <w:rPr>
+          <w:b/>
+          <w:bCs/>
+          <w:u w:val="single"/>
+          <w:lang w:val="pt-PT"/>
+        </w:rPr>
+        <w:t>End-Events</w:t>
+      </w:r>
+      <w:proofErr w:type="spellEnd"/>
+      <w:r>
+        <w:rPr>
+          <w:b/>
+          <w:bCs/>
+          <w:u w:val="single"/>
+          <w:lang w:val="pt-PT"/>
+        </w:rPr>
+        <w:t>.</w:t>
+      </w:r>
+      <w:r>
+        <w:rPr>
+          <w:lang w:val="pt-PT"/>
+        </w:rPr>
         <w:br/>
         <w:t>No “Aceder à Base de Dados”, deve-se representar a Base de Dados?</w:t>
       </w:r>
+      <w:r>
+        <w:rPr>
+          <w:lang w:val="pt-PT"/>
+        </w:rPr>
+        <w:t xml:space="preserve"> </w:t>
+      </w:r>
+      <w:r>
+        <w:rPr>
+          <w:b/>
+          <w:bCs/>
+          <w:u w:val="single"/>
+          <w:lang w:val="pt-PT"/>
+        </w:rPr>
+        <w:t>Sim.</w:t>
+      </w:r>
+      <w:r>
+        <w:rPr>
+          <w:b/>
+          <w:bCs/>
+          <w:u w:val="single"/>
+          <w:lang w:val="pt-PT"/>
+        </w:rPr>
+        <w:br/>
+        <w:t xml:space="preserve">Retiram-se os </w:t>
+      </w:r>
+      <w:proofErr w:type="spellStart"/>
+      <w:r>
+        <w:rPr>
+          <w:b/>
+          <w:bCs/>
+          <w:u w:val="single"/>
+          <w:lang w:val="pt-PT"/>
+        </w:rPr>
+        <w:t>end-events</w:t>
+      </w:r>
+      <w:proofErr w:type="spellEnd"/>
+      <w:r>
+        <w:rPr>
+          <w:b/>
+          <w:bCs/>
+          <w:u w:val="single"/>
+          <w:lang w:val="pt-PT"/>
+        </w:rPr>
+        <w:t xml:space="preserve"> iniciais e liga-se o “selecionar devolução” ao “recebe a espécie”.</w:t>
+      </w:r>
     </w:p>
     <w:p>
       <w:pPr>
@@ -3351,6 +3536,9 @@
       <w:pPr>
         <w:ind w:left="360"/>
         <w:rPr>
+          <w:b/>
+          <w:bCs/>
+          <w:u w:val="single"/>
           <w:lang w:val="pt-PT"/>
         </w:rPr>
       </w:pPr>
@@ -3359,6 +3547,21 @@
           <w:lang w:val="pt-PT"/>
         </w:rPr>
         <w:t>Perguntar à professora como representar o “mensalmente”.</w:t>
+      </w:r>
+      <w:r>
+        <w:rPr>
+          <w:lang w:val="pt-PT"/>
+        </w:rPr>
+        <w:t xml:space="preserve"> </w:t>
+      </w:r>
+      <w:r>
+        <w:rPr>
+          <w:b/>
+          <w:bCs/>
+          <w:u w:val="single"/>
+          <w:lang w:val="pt-PT"/>
+        </w:rPr>
+        <w:t>Sim.</w:t>
       </w:r>
       <w:r>
         <w:rPr>
@@ -3366,6 +3569,21 @@
         </w:rPr>
         <w:br/>
         <w:t>Perguntar à professora como representar a passagem dos 15 dias.</w:t>
+      </w:r>
+      <w:r>
+        <w:rPr>
+          <w:lang w:val="pt-PT"/>
+        </w:rPr>
+        <w:t xml:space="preserve"> </w:t>
+      </w:r>
+      <w:r>
+        <w:rPr>
+          <w:b/>
+          <w:bCs/>
+          <w:u w:val="single"/>
+          <w:lang w:val="pt-PT"/>
+        </w:rPr>
+        <w:t>Faz-se um timer condicional ou algo do género.</w:t>
       </w:r>
     </w:p>
     <w:p>

</xml_diff>

<commit_message>
[Biblioteca] Análise do Procedimento
Análise do Procedimento de Controlo de Empréstimos no documento Word
</commit_message>
<xml_diff>
--- a/Análise/Biblioteca/Biblioteca.docx
+++ b/Análise/Biblioteca/Biblioteca.docx
@@ -752,7 +752,19 @@
         <w:rPr>
           <w:lang w:val="pt-PT"/>
         </w:rPr>
-        <w:t>Feita consoante as regras Portuguesas de catalogação</w:t>
+        <w:t xml:space="preserve">Feita consoante as regras </w:t>
+      </w:r>
+      <w:r>
+        <w:rPr>
+          <w:lang w:val="pt-PT"/>
+        </w:rPr>
+        <w:t>portuguesas</w:t>
+      </w:r>
+      <w:r>
+        <w:rPr>
+          <w:lang w:val="pt-PT"/>
+        </w:rPr>
+        <w:t xml:space="preserve"> de catalogação</w:t>
       </w:r>
       <w:r>
         <w:rPr>
@@ -3598,6 +3610,72 @@
           <w:lang w:val="pt-PT"/>
         </w:rPr>
       </w:pPr>
+      <w:r>
+        <w:rPr>
+          <w:b/>
+          <w:bCs/>
+          <w:noProof/>
+          <w:lang w:val="pt-PT"/>
+        </w:rPr>
+        <w:drawing>
+          <wp:anchor distT="0" distB="0" distL="114300" distR="114300" simplePos="0" relativeHeight="251671552" behindDoc="0" locked="0" layoutInCell="1" allowOverlap="1" wp14:anchorId="2B8DB9A7" wp14:editId="1468D13C">
+            <wp:simplePos x="0" y="0"/>
+            <wp:positionH relativeFrom="margin">
+              <wp:align>center</wp:align>
+            </wp:positionH>
+            <wp:positionV relativeFrom="paragraph">
+              <wp:posOffset>720090</wp:posOffset>
+            </wp:positionV>
+            <wp:extent cx="7174865" cy="2476500"/>
+            <wp:effectExtent l="0" t="0" r="6985" b="0"/>
+            <wp:wrapTopAndBottom/>
+            <wp:docPr id="8" name="Gráfico 8"/>
+            <wp:cNvGraphicFramePr>
+              <a:graphicFrameLocks xmlns:a="http://schemas.openxmlformats.org/drawingml/2006/main" noChangeAspect="1"/>
+            </wp:cNvGraphicFramePr>
+            <a:graphic xmlns:a="http://schemas.openxmlformats.org/drawingml/2006/main">
+              <a:graphicData uri="http://schemas.openxmlformats.org/drawingml/2006/picture">
+                <pic:pic xmlns:pic="http://schemas.openxmlformats.org/drawingml/2006/picture">
+                  <pic:nvPicPr>
+                    <pic:cNvPr id="8" name="Gráfico 8"/>
+                    <pic:cNvPicPr/>
+                  </pic:nvPicPr>
+                  <pic:blipFill>
+                    <a:blip r:embed="rId19" cstate="print">
+                      <a:extLst>
+                        <a:ext uri="{28A0092B-C50C-407E-A947-70E740481C1C}">
+                          <a14:useLocalDpi xmlns:a14="http://schemas.microsoft.com/office/drawing/2010/main" val="0"/>
+                        </a:ext>
+                        <a:ext uri="{96DAC541-7B7A-43D3-8B79-37D633B846F1}">
+                          <asvg:svgBlip xmlns:asvg="http://schemas.microsoft.com/office/drawing/2016/SVG/main" r:embed="rId20"/>
+                        </a:ext>
+                      </a:extLst>
+                    </a:blip>
+                    <a:stretch>
+                      <a:fillRect/>
+                    </a:stretch>
+                  </pic:blipFill>
+                  <pic:spPr>
+                    <a:xfrm>
+                      <a:off x="0" y="0"/>
+                      <a:ext cx="7174865" cy="2476500"/>
+                    </a:xfrm>
+                    <a:prstGeom prst="rect">
+                      <a:avLst/>
+                    </a:prstGeom>
+                  </pic:spPr>
+                </pic:pic>
+              </a:graphicData>
+            </a:graphic>
+            <wp14:sizeRelH relativeFrom="margin">
+              <wp14:pctWidth>0</wp14:pctWidth>
+            </wp14:sizeRelH>
+            <wp14:sizeRelV relativeFrom="margin">
+              <wp14:pctHeight>0</wp14:pctHeight>
+            </wp14:sizeRelV>
+          </wp:anchor>
+        </w:drawing>
+      </w:r>
       <w:r>
         <w:rPr>
           <w:lang w:val="pt-PT"/>

</xml_diff>